<commit_message>
menyelesaikan kesimpulan dan laporan
</commit_message>
<xml_diff>
--- a/laporan/FelixYosaHerdimaSanjaya_155150400111129_Laporan1.docx
+++ b/laporan/FelixYosaHerdimaSanjaya_155150400111129_Laporan1.docx
@@ -816,7 +816,23 @@
                 <w:rFonts w:ascii="Courier New" w:hAnsi="Courier New" w:cs="Courier New"/>
                 <w:sz w:val="20"/>
               </w:rPr>
-              <w:t>//Nama : Felix Yosa H. S.</w:t>
+              <w:t>//</w:t>
+            </w:r>
+            <w:proofErr w:type="gramStart"/>
+            <w:r>
+              <w:rPr>
+                <w:rFonts w:ascii="Courier New" w:hAnsi="Courier New" w:cs="Courier New"/>
+                <w:sz w:val="20"/>
+              </w:rPr>
+              <w:t>Nama :</w:t>
+            </w:r>
+            <w:proofErr w:type="gramEnd"/>
+            <w:r>
+              <w:rPr>
+                <w:rFonts w:ascii="Courier New" w:hAnsi="Courier New" w:cs="Courier New"/>
+                <w:sz w:val="20"/>
+              </w:rPr>
+              <w:t xml:space="preserve"> Felix Yosa H. S.</w:t>
             </w:r>
           </w:p>
           <w:p>
@@ -3070,7 +3086,23 @@
                 <w:sz w:val="20"/>
               </w:rPr>
               <w:lastRenderedPageBreak/>
-              <w:t>//Nama : Felix Yosa H. S.</w:t>
+              <w:t>//</w:t>
+            </w:r>
+            <w:proofErr w:type="gramStart"/>
+            <w:r>
+              <w:rPr>
+                <w:rFonts w:ascii="Courier New" w:hAnsi="Courier New" w:cs="Courier New"/>
+                <w:sz w:val="20"/>
+              </w:rPr>
+              <w:t>Nama :</w:t>
+            </w:r>
+            <w:proofErr w:type="gramEnd"/>
+            <w:r>
+              <w:rPr>
+                <w:rFonts w:ascii="Courier New" w:hAnsi="Courier New" w:cs="Courier New"/>
+                <w:sz w:val="20"/>
+              </w:rPr>
+              <w:t xml:space="preserve"> Felix Yosa H. S.</w:t>
             </w:r>
           </w:p>
           <w:p>
@@ -3314,7 +3346,23 @@
                 <w:rFonts w:ascii="Courier New" w:hAnsi="Courier New" w:cs="Courier New"/>
                 <w:sz w:val="20"/>
               </w:rPr>
-              <w:t xml:space="preserve">            System.out.println("1. Daftar siam");</w:t>
+              <w:t xml:space="preserve">            </w:t>
+            </w:r>
+            <w:proofErr w:type="gramStart"/>
+            <w:r>
+              <w:rPr>
+                <w:rFonts w:ascii="Courier New" w:hAnsi="Courier New" w:cs="Courier New"/>
+                <w:sz w:val="20"/>
+              </w:rPr>
+              <w:t>System.out.println(</w:t>
+            </w:r>
+            <w:proofErr w:type="gramEnd"/>
+            <w:r>
+              <w:rPr>
+                <w:rFonts w:ascii="Courier New" w:hAnsi="Courier New" w:cs="Courier New"/>
+                <w:sz w:val="20"/>
+              </w:rPr>
+              <w:t>"1. Daftar siam");</w:t>
             </w:r>
           </w:p>
           <w:p>
@@ -3330,7 +3378,23 @@
                 <w:rFonts w:ascii="Courier New" w:hAnsi="Courier New" w:cs="Courier New"/>
                 <w:sz w:val="20"/>
               </w:rPr>
-              <w:t xml:space="preserve">            System.out.println("2. Login siam");</w:t>
+              <w:t xml:space="preserve">            </w:t>
+            </w:r>
+            <w:proofErr w:type="gramStart"/>
+            <w:r>
+              <w:rPr>
+                <w:rFonts w:ascii="Courier New" w:hAnsi="Courier New" w:cs="Courier New"/>
+                <w:sz w:val="20"/>
+              </w:rPr>
+              <w:t>System.out.println(</w:t>
+            </w:r>
+            <w:proofErr w:type="gramEnd"/>
+            <w:r>
+              <w:rPr>
+                <w:rFonts w:ascii="Courier New" w:hAnsi="Courier New" w:cs="Courier New"/>
+                <w:sz w:val="20"/>
+              </w:rPr>
+              <w:t>"2. Login siam");</w:t>
             </w:r>
           </w:p>
           <w:p>
@@ -3346,7 +3410,23 @@
                 <w:rFonts w:ascii="Courier New" w:hAnsi="Courier New" w:cs="Courier New"/>
                 <w:sz w:val="20"/>
               </w:rPr>
-              <w:t xml:space="preserve">            System.out.println("3. Cetak siam");</w:t>
+              <w:t xml:space="preserve">            </w:t>
+            </w:r>
+            <w:proofErr w:type="gramStart"/>
+            <w:r>
+              <w:rPr>
+                <w:rFonts w:ascii="Courier New" w:hAnsi="Courier New" w:cs="Courier New"/>
+                <w:sz w:val="20"/>
+              </w:rPr>
+              <w:t>System.out.println(</w:t>
+            </w:r>
+            <w:proofErr w:type="gramEnd"/>
+            <w:r>
+              <w:rPr>
+                <w:rFonts w:ascii="Courier New" w:hAnsi="Courier New" w:cs="Courier New"/>
+                <w:sz w:val="20"/>
+              </w:rPr>
+              <w:t>"3. Cetak siam");</w:t>
             </w:r>
           </w:p>
           <w:p>
@@ -3362,7 +3442,23 @@
                 <w:rFonts w:ascii="Courier New" w:hAnsi="Courier New" w:cs="Courier New"/>
                 <w:sz w:val="20"/>
               </w:rPr>
-              <w:t xml:space="preserve">            System.out.println("0. Exit");</w:t>
+              <w:t xml:space="preserve">            </w:t>
+            </w:r>
+            <w:proofErr w:type="gramStart"/>
+            <w:r>
+              <w:rPr>
+                <w:rFonts w:ascii="Courier New" w:hAnsi="Courier New" w:cs="Courier New"/>
+                <w:sz w:val="20"/>
+              </w:rPr>
+              <w:t>System.out.println(</w:t>
+            </w:r>
+            <w:proofErr w:type="gramEnd"/>
+            <w:r>
+              <w:rPr>
+                <w:rFonts w:ascii="Courier New" w:hAnsi="Courier New" w:cs="Courier New"/>
+                <w:sz w:val="20"/>
+              </w:rPr>
+              <w:t>"0. Exit");</w:t>
             </w:r>
           </w:p>
           <w:p>
@@ -8560,7 +8656,21 @@
         <w:rPr>
           <w:rFonts w:ascii="Times New Roman" w:hAnsi="Times New Roman" w:cs="Times New Roman"/>
         </w:rPr>
-        <w:t xml:space="preserve"> Variabel instance sama halnya dengan variabel class, tetapi tidak menggunakan kata static dalam pendeklarasiannya. Variabel instance terhubung dengan instance dari class. Jadi kita hanya bisa menggunakannya ketika membuat instance dari class. Karena static method tidak terhubung dengan instance dari class, kita tidak bisa menggunakan variabel instance dalam static method dan memasukkannya dalam main method.</w:t>
+        <w:t xml:space="preserve"> Variabel instance </w:t>
+      </w:r>
+      <w:proofErr w:type="gramStart"/>
+      <w:r>
+        <w:rPr>
+          <w:rFonts w:ascii="Times New Roman" w:hAnsi="Times New Roman" w:cs="Times New Roman"/>
+        </w:rPr>
+        <w:t>sama</w:t>
+      </w:r>
+      <w:proofErr w:type="gramEnd"/>
+      <w:r>
+        <w:rPr>
+          <w:rFonts w:ascii="Times New Roman" w:hAnsi="Times New Roman" w:cs="Times New Roman"/>
+        </w:rPr>
+        <w:t xml:space="preserve"> halnya dengan variabel class, tetapi tidak menggunakan kata static dalam pendeklarasiannya. Variabel instance terhubung dengan instance dari class. Jadi kita hanya bisa menggunakannya ketika membuat instance dari class. Karena static method tidak terhubung dengan instance dari class, kita tidak bisa menggunakan variabel instance dalam static method dan memasukkannya dalam main method.</w:t>
       </w:r>
     </w:p>
     <w:p>
@@ -8580,7 +8690,21 @@
         <w:rPr>
           <w:rFonts w:ascii="Times New Roman" w:hAnsi="Times New Roman" w:cs="Times New Roman"/>
         </w:rPr>
-        <w:t>Local Variabel adalah variabel yang dideklarasikan di dalam badan method. Jadi kita hanya dapat menggunakan variabel tersebut hanya di dalam method. Variabel lokal hanya akan ada jika method (yang memiliki variabel lokal tersebut) dieksekusi.</w:t>
+        <w:t xml:space="preserve">Local Variabel adalah variabel yang dideklarasikan di dalam badan method. Jadi kita hanya dapat menggunakan variabel tersebut hanya di dalam method. Variabel lokal hanya </w:t>
+      </w:r>
+      <w:proofErr w:type="gramStart"/>
+      <w:r>
+        <w:rPr>
+          <w:rFonts w:ascii="Times New Roman" w:hAnsi="Times New Roman" w:cs="Times New Roman"/>
+        </w:rPr>
+        <w:t>akan</w:t>
+      </w:r>
+      <w:proofErr w:type="gramEnd"/>
+      <w:r>
+        <w:rPr>
+          <w:rFonts w:ascii="Times New Roman" w:hAnsi="Times New Roman" w:cs="Times New Roman"/>
+        </w:rPr>
+        <w:t xml:space="preserve"> ada jika method (yang memiliki variabel lokal tersebut) dieksekusi.</w:t>
       </w:r>
     </w:p>
     <w:p>
@@ -8708,14 +8832,25 @@
           <w:lang w:val="en-GB"/>
         </w:rPr>
       </w:pPr>
-      <w:r>
-        <w:rPr>
-          <w:rFonts w:ascii="Times New Roman" w:hAnsi="Times New Roman" w:cs="Times New Roman"/>
-          <w:sz w:val="22"/>
-          <w:szCs w:val="22"/>
-          <w:lang w:val="en-GB"/>
-        </w:rPr>
-        <w:t>public static void main(String[] args) {</w:t>
+      <w:proofErr w:type="gramStart"/>
+      <w:r>
+        <w:rPr>
+          <w:rFonts w:ascii="Times New Roman" w:hAnsi="Times New Roman" w:cs="Times New Roman"/>
+          <w:sz w:val="22"/>
+          <w:szCs w:val="22"/>
+          <w:lang w:val="en-GB"/>
+        </w:rPr>
+        <w:t>public</w:t>
+      </w:r>
+      <w:proofErr w:type="gramEnd"/>
+      <w:r>
+        <w:rPr>
+          <w:rFonts w:ascii="Times New Roman" w:hAnsi="Times New Roman" w:cs="Times New Roman"/>
+          <w:sz w:val="22"/>
+          <w:szCs w:val="22"/>
+          <w:lang w:val="en-GB"/>
+        </w:rPr>
+        <w:t xml:space="preserve"> static void main(String[] args) {</w:t>
       </w:r>
     </w:p>
     <w:p>
@@ -8759,7 +8894,27 @@
           <w:szCs w:val="22"/>
           <w:lang w:val="en-GB"/>
         </w:rPr>
-        <w:t xml:space="preserve">        Scanner in= new Scanner (System.in);Mobil m1 = new Mobil();</w:t>
+        <w:t xml:space="preserve">        Scanner in= new Scanner (System.in)</w:t>
+      </w:r>
+      <w:proofErr w:type="gramStart"/>
+      <w:r>
+        <w:rPr>
+          <w:rFonts w:ascii="Times New Roman" w:hAnsi="Times New Roman" w:cs="Times New Roman"/>
+          <w:sz w:val="22"/>
+          <w:szCs w:val="22"/>
+          <w:lang w:val="en-GB"/>
+        </w:rPr>
+        <w:t>;Mobil</w:t>
+      </w:r>
+      <w:proofErr w:type="gramEnd"/>
+      <w:r>
+        <w:rPr>
+          <w:rFonts w:ascii="Times New Roman" w:hAnsi="Times New Roman" w:cs="Times New Roman"/>
+          <w:sz w:val="22"/>
+          <w:szCs w:val="22"/>
+          <w:lang w:val="en-GB"/>
+        </w:rPr>
+        <w:t xml:space="preserve"> m1 = new Mobil();</w:t>
       </w:r>
     </w:p>
     <w:p>
@@ -8781,7 +8936,27 @@
           <w:szCs w:val="22"/>
           <w:lang w:val="en-GB"/>
         </w:rPr>
-        <w:t xml:space="preserve">        System.out.print("Masukkan kecepatan mobil 1 : ");</w:t>
+        <w:t xml:space="preserve">        </w:t>
+      </w:r>
+      <w:proofErr w:type="gramStart"/>
+      <w:r>
+        <w:rPr>
+          <w:rFonts w:ascii="Times New Roman" w:hAnsi="Times New Roman" w:cs="Times New Roman"/>
+          <w:sz w:val="22"/>
+          <w:szCs w:val="22"/>
+          <w:lang w:val="en-GB"/>
+        </w:rPr>
+        <w:t>System.out.print(</w:t>
+      </w:r>
+      <w:proofErr w:type="gramEnd"/>
+      <w:r>
+        <w:rPr>
+          <w:rFonts w:ascii="Times New Roman" w:hAnsi="Times New Roman" w:cs="Times New Roman"/>
+          <w:sz w:val="22"/>
+          <w:szCs w:val="22"/>
+          <w:lang w:val="en-GB"/>
+        </w:rPr>
+        <w:t>"Masukkan kecepatan mobil 1 : ");</w:t>
       </w:r>
     </w:p>
     <w:p>
@@ -8803,7 +8978,27 @@
           <w:szCs w:val="22"/>
           <w:lang w:val="en-GB"/>
         </w:rPr>
-        <w:t xml:space="preserve">        m1.setKecepatan(in.nextInt());</w:t>
+        <w:t xml:space="preserve">        </w:t>
+      </w:r>
+      <w:proofErr w:type="gramStart"/>
+      <w:r>
+        <w:rPr>
+          <w:rFonts w:ascii="Times New Roman" w:hAnsi="Times New Roman" w:cs="Times New Roman"/>
+          <w:sz w:val="22"/>
+          <w:szCs w:val="22"/>
+          <w:lang w:val="en-GB"/>
+        </w:rPr>
+        <w:t>m1.setKecepatan(</w:t>
+      </w:r>
+      <w:proofErr w:type="gramEnd"/>
+      <w:r>
+        <w:rPr>
+          <w:rFonts w:ascii="Times New Roman" w:hAnsi="Times New Roman" w:cs="Times New Roman"/>
+          <w:sz w:val="22"/>
+          <w:szCs w:val="22"/>
+          <w:lang w:val="en-GB"/>
+        </w:rPr>
+        <w:t>in.nextInt());</w:t>
       </w:r>
     </w:p>
     <w:p>
@@ -8825,7 +9020,27 @@
           <w:szCs w:val="22"/>
           <w:lang w:val="en-GB"/>
         </w:rPr>
-        <w:t xml:space="preserve">        System.out.print("Masukkan Pabrikan mobil 1  : ");</w:t>
+        <w:t xml:space="preserve">        </w:t>
+      </w:r>
+      <w:proofErr w:type="gramStart"/>
+      <w:r>
+        <w:rPr>
+          <w:rFonts w:ascii="Times New Roman" w:hAnsi="Times New Roman" w:cs="Times New Roman"/>
+          <w:sz w:val="22"/>
+          <w:szCs w:val="22"/>
+          <w:lang w:val="en-GB"/>
+        </w:rPr>
+        <w:t>System.out.print(</w:t>
+      </w:r>
+      <w:proofErr w:type="gramEnd"/>
+      <w:r>
+        <w:rPr>
+          <w:rFonts w:ascii="Times New Roman" w:hAnsi="Times New Roman" w:cs="Times New Roman"/>
+          <w:sz w:val="22"/>
+          <w:szCs w:val="22"/>
+          <w:lang w:val="en-GB"/>
+        </w:rPr>
+        <w:t>"Masukkan Pabrikan mobil 1  : ");</w:t>
       </w:r>
     </w:p>
     <w:p>
@@ -8856,7 +9071,27 @@
           <w:szCs w:val="22"/>
           <w:lang w:val="en-GB"/>
         </w:rPr>
-        <w:t xml:space="preserve">     m1.setManufaktur(in.next</w:t>
+        <w:t xml:space="preserve">     </w:t>
+      </w:r>
+      <w:proofErr w:type="gramStart"/>
+      <w:r>
+        <w:rPr>
+          <w:rFonts w:ascii="Times New Roman" w:hAnsi="Times New Roman" w:cs="Times New Roman"/>
+          <w:sz w:val="22"/>
+          <w:szCs w:val="22"/>
+          <w:lang w:val="en-GB"/>
+        </w:rPr>
+        <w:t>m1.setManufaktur(</w:t>
+      </w:r>
+      <w:proofErr w:type="gramEnd"/>
+      <w:r>
+        <w:rPr>
+          <w:rFonts w:ascii="Times New Roman" w:hAnsi="Times New Roman" w:cs="Times New Roman"/>
+          <w:sz w:val="22"/>
+          <w:szCs w:val="22"/>
+          <w:lang w:val="en-GB"/>
+        </w:rPr>
+        <w:t>in.next</w:t>
       </w:r>
       <w:r>
         <w:rPr>
@@ -8887,7 +9122,27 @@
           <w:szCs w:val="22"/>
           <w:lang w:val="en-GB"/>
         </w:rPr>
-        <w:t xml:space="preserve">        System.out.print("Masukkan No Plat mobil 1   : ");</w:t>
+        <w:t xml:space="preserve">        </w:t>
+      </w:r>
+      <w:proofErr w:type="gramStart"/>
+      <w:r>
+        <w:rPr>
+          <w:rFonts w:ascii="Times New Roman" w:hAnsi="Times New Roman" w:cs="Times New Roman"/>
+          <w:sz w:val="22"/>
+          <w:szCs w:val="22"/>
+          <w:lang w:val="en-GB"/>
+        </w:rPr>
+        <w:t>System.out.print(</w:t>
+      </w:r>
+      <w:proofErr w:type="gramEnd"/>
+      <w:r>
+        <w:rPr>
+          <w:rFonts w:ascii="Times New Roman" w:hAnsi="Times New Roman" w:cs="Times New Roman"/>
+          <w:sz w:val="22"/>
+          <w:szCs w:val="22"/>
+          <w:lang w:val="en-GB"/>
+        </w:rPr>
+        <w:t>"Masukkan No Plat mobil 1   : ");</w:t>
       </w:r>
     </w:p>
     <w:p>
@@ -8909,7 +9164,27 @@
           <w:szCs w:val="22"/>
           <w:lang w:val="en-GB"/>
         </w:rPr>
-        <w:t xml:space="preserve">        m1.setNoPlat(in.next</w:t>
+        <w:t xml:space="preserve">        </w:t>
+      </w:r>
+      <w:proofErr w:type="gramStart"/>
+      <w:r>
+        <w:rPr>
+          <w:rFonts w:ascii="Times New Roman" w:hAnsi="Times New Roman" w:cs="Times New Roman"/>
+          <w:sz w:val="22"/>
+          <w:szCs w:val="22"/>
+          <w:lang w:val="en-GB"/>
+        </w:rPr>
+        <w:t>m1.setNoPlat(</w:t>
+      </w:r>
+      <w:proofErr w:type="gramEnd"/>
+      <w:r>
+        <w:rPr>
+          <w:rFonts w:ascii="Times New Roman" w:hAnsi="Times New Roman" w:cs="Times New Roman"/>
+          <w:sz w:val="22"/>
+          <w:szCs w:val="22"/>
+          <w:lang w:val="en-GB"/>
+        </w:rPr>
+        <w:t>in.next</w:t>
       </w:r>
       <w:r>
         <w:rPr>
@@ -8940,7 +9215,27 @@
           <w:szCs w:val="22"/>
           <w:lang w:val="en-GB"/>
         </w:rPr>
-        <w:t xml:space="preserve">        System.out.print("Masukkan Warna mobil 1     : ");</w:t>
+        <w:t xml:space="preserve">        </w:t>
+      </w:r>
+      <w:proofErr w:type="gramStart"/>
+      <w:r>
+        <w:rPr>
+          <w:rFonts w:ascii="Times New Roman" w:hAnsi="Times New Roman" w:cs="Times New Roman"/>
+          <w:sz w:val="22"/>
+          <w:szCs w:val="22"/>
+          <w:lang w:val="en-GB"/>
+        </w:rPr>
+        <w:t>System.out.print(</w:t>
+      </w:r>
+      <w:proofErr w:type="gramEnd"/>
+      <w:r>
+        <w:rPr>
+          <w:rFonts w:ascii="Times New Roman" w:hAnsi="Times New Roman" w:cs="Times New Roman"/>
+          <w:sz w:val="22"/>
+          <w:szCs w:val="22"/>
+          <w:lang w:val="en-GB"/>
+        </w:rPr>
+        <w:t>"Masukkan Warna mobil 1     : ");</w:t>
       </w:r>
     </w:p>
     <w:p>
@@ -8962,7 +9257,27 @@
           <w:szCs w:val="22"/>
           <w:lang w:val="en-GB"/>
         </w:rPr>
-        <w:t xml:space="preserve">        m1.setWarna(in.next ());</w:t>
+        <w:t xml:space="preserve">        </w:t>
+      </w:r>
+      <w:proofErr w:type="gramStart"/>
+      <w:r>
+        <w:rPr>
+          <w:rFonts w:ascii="Times New Roman" w:hAnsi="Times New Roman" w:cs="Times New Roman"/>
+          <w:sz w:val="22"/>
+          <w:szCs w:val="22"/>
+          <w:lang w:val="en-GB"/>
+        </w:rPr>
+        <w:t>m1.setWarna(</w:t>
+      </w:r>
+      <w:proofErr w:type="gramEnd"/>
+      <w:r>
+        <w:rPr>
+          <w:rFonts w:ascii="Times New Roman" w:hAnsi="Times New Roman" w:cs="Times New Roman"/>
+          <w:sz w:val="22"/>
+          <w:szCs w:val="22"/>
+          <w:lang w:val="en-GB"/>
+        </w:rPr>
+        <w:t>in.next ());</w:t>
       </w:r>
     </w:p>
     <w:p>
@@ -8984,7 +9299,27 @@
           <w:szCs w:val="22"/>
           <w:lang w:val="en-GB"/>
         </w:rPr>
-        <w:t xml:space="preserve">        m1.displayMessage();</w:t>
+        <w:t xml:space="preserve">        </w:t>
+      </w:r>
+      <w:proofErr w:type="gramStart"/>
+      <w:r>
+        <w:rPr>
+          <w:rFonts w:ascii="Times New Roman" w:hAnsi="Times New Roman" w:cs="Times New Roman"/>
+          <w:sz w:val="22"/>
+          <w:szCs w:val="22"/>
+          <w:lang w:val="en-GB"/>
+        </w:rPr>
+        <w:t>m1.displayMessage(</w:t>
+      </w:r>
+      <w:proofErr w:type="gramEnd"/>
+      <w:r>
+        <w:rPr>
+          <w:rFonts w:ascii="Times New Roman" w:hAnsi="Times New Roman" w:cs="Times New Roman"/>
+          <w:sz w:val="22"/>
+          <w:szCs w:val="22"/>
+          <w:lang w:val="en-GB"/>
+        </w:rPr>
+        <w:t>);</w:t>
       </w:r>
     </w:p>
     <w:p>
@@ -9006,7 +9341,27 @@
           <w:szCs w:val="22"/>
           <w:lang w:val="en-GB"/>
         </w:rPr>
-        <w:t xml:space="preserve">        System.out.println("================");</w:t>
+        <w:t xml:space="preserve">        </w:t>
+      </w:r>
+      <w:proofErr w:type="gramStart"/>
+      <w:r>
+        <w:rPr>
+          <w:rFonts w:ascii="Times New Roman" w:hAnsi="Times New Roman" w:cs="Times New Roman"/>
+          <w:sz w:val="22"/>
+          <w:szCs w:val="22"/>
+          <w:lang w:val="en-GB"/>
+        </w:rPr>
+        <w:t>System.out.println(</w:t>
+      </w:r>
+      <w:proofErr w:type="gramEnd"/>
+      <w:r>
+        <w:rPr>
+          <w:rFonts w:ascii="Times New Roman" w:hAnsi="Times New Roman" w:cs="Times New Roman"/>
+          <w:sz w:val="22"/>
+          <w:szCs w:val="22"/>
+          <w:lang w:val="en-GB"/>
+        </w:rPr>
+        <w:t>"================");</w:t>
       </w:r>
     </w:p>
     <w:p>
@@ -9050,7 +9405,27 @@
           <w:szCs w:val="22"/>
           <w:lang w:val="en-GB"/>
         </w:rPr>
-        <w:t xml:space="preserve">        Mobil m2 = new Mobil();</w:t>
+        <w:t xml:space="preserve">        Mobil m2 = new </w:t>
+      </w:r>
+      <w:proofErr w:type="gramStart"/>
+      <w:r>
+        <w:rPr>
+          <w:rFonts w:ascii="Times New Roman" w:hAnsi="Times New Roman" w:cs="Times New Roman"/>
+          <w:sz w:val="22"/>
+          <w:szCs w:val="22"/>
+          <w:lang w:val="en-GB"/>
+        </w:rPr>
+        <w:t>Mobil(</w:t>
+      </w:r>
+      <w:proofErr w:type="gramEnd"/>
+      <w:r>
+        <w:rPr>
+          <w:rFonts w:ascii="Times New Roman" w:hAnsi="Times New Roman" w:cs="Times New Roman"/>
+          <w:sz w:val="22"/>
+          <w:szCs w:val="22"/>
+          <w:lang w:val="en-GB"/>
+        </w:rPr>
+        <w:t>);</w:t>
       </w:r>
     </w:p>
     <w:p>
@@ -9072,7 +9447,27 @@
           <w:szCs w:val="22"/>
           <w:lang w:val="en-GB"/>
         </w:rPr>
-        <w:t xml:space="preserve">        System.out.print("Masukkan kecepatan mobil 2 : ");</w:t>
+        <w:t xml:space="preserve">        </w:t>
+      </w:r>
+      <w:proofErr w:type="gramStart"/>
+      <w:r>
+        <w:rPr>
+          <w:rFonts w:ascii="Times New Roman" w:hAnsi="Times New Roman" w:cs="Times New Roman"/>
+          <w:sz w:val="22"/>
+          <w:szCs w:val="22"/>
+          <w:lang w:val="en-GB"/>
+        </w:rPr>
+        <w:t>System.out.print(</w:t>
+      </w:r>
+      <w:proofErr w:type="gramEnd"/>
+      <w:r>
+        <w:rPr>
+          <w:rFonts w:ascii="Times New Roman" w:hAnsi="Times New Roman" w:cs="Times New Roman"/>
+          <w:sz w:val="22"/>
+          <w:szCs w:val="22"/>
+          <w:lang w:val="en-GB"/>
+        </w:rPr>
+        <w:t>"Masukkan kecepatan mobil 2 : ");</w:t>
       </w:r>
     </w:p>
     <w:p>
@@ -9094,7 +9489,27 @@
           <w:szCs w:val="22"/>
           <w:lang w:val="en-GB"/>
         </w:rPr>
-        <w:t xml:space="preserve">        m2.setKecepatan(in.nextInt());</w:t>
+        <w:t xml:space="preserve">        </w:t>
+      </w:r>
+      <w:proofErr w:type="gramStart"/>
+      <w:r>
+        <w:rPr>
+          <w:rFonts w:ascii="Times New Roman" w:hAnsi="Times New Roman" w:cs="Times New Roman"/>
+          <w:sz w:val="22"/>
+          <w:szCs w:val="22"/>
+          <w:lang w:val="en-GB"/>
+        </w:rPr>
+        <w:t>m2.setKecepatan(</w:t>
+      </w:r>
+      <w:proofErr w:type="gramEnd"/>
+      <w:r>
+        <w:rPr>
+          <w:rFonts w:ascii="Times New Roman" w:hAnsi="Times New Roman" w:cs="Times New Roman"/>
+          <w:sz w:val="22"/>
+          <w:szCs w:val="22"/>
+          <w:lang w:val="en-GB"/>
+        </w:rPr>
+        <w:t>in.nextInt());</w:t>
       </w:r>
     </w:p>
     <w:p>
@@ -9116,7 +9531,27 @@
           <w:szCs w:val="22"/>
           <w:lang w:val="en-GB"/>
         </w:rPr>
-        <w:t xml:space="preserve">        System.out.print("Masukkan Pabrikan mobil 2  : ");</w:t>
+        <w:t xml:space="preserve">        </w:t>
+      </w:r>
+      <w:proofErr w:type="gramStart"/>
+      <w:r>
+        <w:rPr>
+          <w:rFonts w:ascii="Times New Roman" w:hAnsi="Times New Roman" w:cs="Times New Roman"/>
+          <w:sz w:val="22"/>
+          <w:szCs w:val="22"/>
+          <w:lang w:val="en-GB"/>
+        </w:rPr>
+        <w:t>System.out.print(</w:t>
+      </w:r>
+      <w:proofErr w:type="gramEnd"/>
+      <w:r>
+        <w:rPr>
+          <w:rFonts w:ascii="Times New Roman" w:hAnsi="Times New Roman" w:cs="Times New Roman"/>
+          <w:sz w:val="22"/>
+          <w:szCs w:val="22"/>
+          <w:lang w:val="en-GB"/>
+        </w:rPr>
+        <w:t>"Masukkan Pabrikan mobil 2  : ");</w:t>
       </w:r>
     </w:p>
     <w:p>
@@ -9138,7 +9573,27 @@
           <w:szCs w:val="22"/>
           <w:lang w:val="en-GB"/>
         </w:rPr>
-        <w:t xml:space="preserve">        m2.setManufaktur(in.nex</w:t>
+        <w:t xml:space="preserve">        </w:t>
+      </w:r>
+      <w:proofErr w:type="gramStart"/>
+      <w:r>
+        <w:rPr>
+          <w:rFonts w:ascii="Times New Roman" w:hAnsi="Times New Roman" w:cs="Times New Roman"/>
+          <w:sz w:val="22"/>
+          <w:szCs w:val="22"/>
+          <w:lang w:val="en-GB"/>
+        </w:rPr>
+        <w:t>m2.setManufaktur(</w:t>
+      </w:r>
+      <w:proofErr w:type="gramEnd"/>
+      <w:r>
+        <w:rPr>
+          <w:rFonts w:ascii="Times New Roman" w:hAnsi="Times New Roman" w:cs="Times New Roman"/>
+          <w:sz w:val="22"/>
+          <w:szCs w:val="22"/>
+          <w:lang w:val="en-GB"/>
+        </w:rPr>
+        <w:t>in.nex</w:t>
       </w:r>
       <w:r>
         <w:rPr>
@@ -9178,7 +9633,27 @@
           <w:szCs w:val="22"/>
           <w:lang w:val="en-GB"/>
         </w:rPr>
-        <w:t xml:space="preserve">        System.out.print("Masukkan No Plat mobil 2   : ");</w:t>
+        <w:t xml:space="preserve">        </w:t>
+      </w:r>
+      <w:proofErr w:type="gramStart"/>
+      <w:r>
+        <w:rPr>
+          <w:rFonts w:ascii="Times New Roman" w:hAnsi="Times New Roman" w:cs="Times New Roman"/>
+          <w:sz w:val="22"/>
+          <w:szCs w:val="22"/>
+          <w:lang w:val="en-GB"/>
+        </w:rPr>
+        <w:t>System.out.print(</w:t>
+      </w:r>
+      <w:proofErr w:type="gramEnd"/>
+      <w:r>
+        <w:rPr>
+          <w:rFonts w:ascii="Times New Roman" w:hAnsi="Times New Roman" w:cs="Times New Roman"/>
+          <w:sz w:val="22"/>
+          <w:szCs w:val="22"/>
+          <w:lang w:val="en-GB"/>
+        </w:rPr>
+        <w:t>"Masukkan No Plat mobil 2   : ");</w:t>
       </w:r>
     </w:p>
     <w:p>
@@ -9200,7 +9675,27 @@
           <w:szCs w:val="22"/>
           <w:lang w:val="en-GB"/>
         </w:rPr>
-        <w:t xml:space="preserve">        m2.setNoPlat(in.next ());</w:t>
+        <w:t xml:space="preserve">        </w:t>
+      </w:r>
+      <w:proofErr w:type="gramStart"/>
+      <w:r>
+        <w:rPr>
+          <w:rFonts w:ascii="Times New Roman" w:hAnsi="Times New Roman" w:cs="Times New Roman"/>
+          <w:sz w:val="22"/>
+          <w:szCs w:val="22"/>
+          <w:lang w:val="en-GB"/>
+        </w:rPr>
+        <w:t>m2.setNoPlat(</w:t>
+      </w:r>
+      <w:proofErr w:type="gramEnd"/>
+      <w:r>
+        <w:rPr>
+          <w:rFonts w:ascii="Times New Roman" w:hAnsi="Times New Roman" w:cs="Times New Roman"/>
+          <w:sz w:val="22"/>
+          <w:szCs w:val="22"/>
+          <w:lang w:val="en-GB"/>
+        </w:rPr>
+        <w:t>in.next ());</w:t>
       </w:r>
     </w:p>
     <w:p>
@@ -9222,7 +9717,27 @@
           <w:szCs w:val="22"/>
           <w:lang w:val="en-GB"/>
         </w:rPr>
-        <w:t xml:space="preserve">        System.out.print("Masukkan Warna mobil 2     : ");</w:t>
+        <w:t xml:space="preserve">        </w:t>
+      </w:r>
+      <w:proofErr w:type="gramStart"/>
+      <w:r>
+        <w:rPr>
+          <w:rFonts w:ascii="Times New Roman" w:hAnsi="Times New Roman" w:cs="Times New Roman"/>
+          <w:sz w:val="22"/>
+          <w:szCs w:val="22"/>
+          <w:lang w:val="en-GB"/>
+        </w:rPr>
+        <w:t>System.out.print(</w:t>
+      </w:r>
+      <w:proofErr w:type="gramEnd"/>
+      <w:r>
+        <w:rPr>
+          <w:rFonts w:ascii="Times New Roman" w:hAnsi="Times New Roman" w:cs="Times New Roman"/>
+          <w:sz w:val="22"/>
+          <w:szCs w:val="22"/>
+          <w:lang w:val="en-GB"/>
+        </w:rPr>
+        <w:t>"Masukkan Warna mobil 2     : ");</w:t>
       </w:r>
     </w:p>
     <w:p>
@@ -9244,7 +9759,27 @@
           <w:szCs w:val="22"/>
           <w:lang w:val="en-GB"/>
         </w:rPr>
-        <w:t xml:space="preserve">        m2.setWarna(in.next ());</w:t>
+        <w:t xml:space="preserve">        </w:t>
+      </w:r>
+      <w:proofErr w:type="gramStart"/>
+      <w:r>
+        <w:rPr>
+          <w:rFonts w:ascii="Times New Roman" w:hAnsi="Times New Roman" w:cs="Times New Roman"/>
+          <w:sz w:val="22"/>
+          <w:szCs w:val="22"/>
+          <w:lang w:val="en-GB"/>
+        </w:rPr>
+        <w:t>m2.setWarna(</w:t>
+      </w:r>
+      <w:proofErr w:type="gramEnd"/>
+      <w:r>
+        <w:rPr>
+          <w:rFonts w:ascii="Times New Roman" w:hAnsi="Times New Roman" w:cs="Times New Roman"/>
+          <w:sz w:val="22"/>
+          <w:szCs w:val="22"/>
+          <w:lang w:val="en-GB"/>
+        </w:rPr>
+        <w:t>in.next ());</w:t>
       </w:r>
     </w:p>
     <w:p>
@@ -9266,7 +9801,27 @@
           <w:szCs w:val="22"/>
           <w:lang w:val="en-GB"/>
         </w:rPr>
-        <w:t xml:space="preserve">        m2.displayMessage();</w:t>
+        <w:t xml:space="preserve">        </w:t>
+      </w:r>
+      <w:proofErr w:type="gramStart"/>
+      <w:r>
+        <w:rPr>
+          <w:rFonts w:ascii="Times New Roman" w:hAnsi="Times New Roman" w:cs="Times New Roman"/>
+          <w:sz w:val="22"/>
+          <w:szCs w:val="22"/>
+          <w:lang w:val="en-GB"/>
+        </w:rPr>
+        <w:t>m2.displayMessage(</w:t>
+      </w:r>
+      <w:proofErr w:type="gramEnd"/>
+      <w:r>
+        <w:rPr>
+          <w:rFonts w:ascii="Times New Roman" w:hAnsi="Times New Roman" w:cs="Times New Roman"/>
+          <w:sz w:val="22"/>
+          <w:szCs w:val="22"/>
+          <w:lang w:val="en-GB"/>
+        </w:rPr>
+        <w:t>);</w:t>
       </w:r>
     </w:p>
     <w:p>
@@ -9288,7 +9843,27 @@
           <w:szCs w:val="22"/>
           <w:lang w:val="en-GB"/>
         </w:rPr>
-        <w:t xml:space="preserve">        System.out.println("================");</w:t>
+        <w:t xml:space="preserve">        </w:t>
+      </w:r>
+      <w:proofErr w:type="gramStart"/>
+      <w:r>
+        <w:rPr>
+          <w:rFonts w:ascii="Times New Roman" w:hAnsi="Times New Roman" w:cs="Times New Roman"/>
+          <w:sz w:val="22"/>
+          <w:szCs w:val="22"/>
+          <w:lang w:val="en-GB"/>
+        </w:rPr>
+        <w:t>System.out.println(</w:t>
+      </w:r>
+      <w:proofErr w:type="gramEnd"/>
+      <w:r>
+        <w:rPr>
+          <w:rFonts w:ascii="Times New Roman" w:hAnsi="Times New Roman" w:cs="Times New Roman"/>
+          <w:sz w:val="22"/>
+          <w:szCs w:val="22"/>
+          <w:lang w:val="en-GB"/>
+        </w:rPr>
+        <w:t>"================");</w:t>
       </w:r>
     </w:p>
     <w:p>
@@ -9333,7 +9908,27 @@
           <w:szCs w:val="22"/>
           <w:lang w:val="en-GB"/>
         </w:rPr>
-        <w:t xml:space="preserve">        System.out.println("mobil pada objek m1 di rubah menjadi warna hijau");</w:t>
+        <w:t xml:space="preserve">        </w:t>
+      </w:r>
+      <w:proofErr w:type="gramStart"/>
+      <w:r>
+        <w:rPr>
+          <w:rFonts w:ascii="Times New Roman" w:hAnsi="Times New Roman" w:cs="Times New Roman"/>
+          <w:sz w:val="22"/>
+          <w:szCs w:val="22"/>
+          <w:lang w:val="en-GB"/>
+        </w:rPr>
+        <w:t>System.out.println(</w:t>
+      </w:r>
+      <w:proofErr w:type="gramEnd"/>
+      <w:r>
+        <w:rPr>
+          <w:rFonts w:ascii="Times New Roman" w:hAnsi="Times New Roman" w:cs="Times New Roman"/>
+          <w:sz w:val="22"/>
+          <w:szCs w:val="22"/>
+          <w:lang w:val="en-GB"/>
+        </w:rPr>
+        <w:t>"mobil pada objek m1 di rubah menjadi warna hijau");</w:t>
       </w:r>
     </w:p>
     <w:p>
@@ -9355,7 +9950,27 @@
           <w:szCs w:val="22"/>
           <w:lang w:val="en-GB"/>
         </w:rPr>
-        <w:t xml:space="preserve">        m1.setWarna("Hijau");</w:t>
+        <w:t xml:space="preserve">        </w:t>
+      </w:r>
+      <w:proofErr w:type="gramStart"/>
+      <w:r>
+        <w:rPr>
+          <w:rFonts w:ascii="Times New Roman" w:hAnsi="Times New Roman" w:cs="Times New Roman"/>
+          <w:sz w:val="22"/>
+          <w:szCs w:val="22"/>
+          <w:lang w:val="en-GB"/>
+        </w:rPr>
+        <w:t>m1.setWarna(</w:t>
+      </w:r>
+      <w:proofErr w:type="gramEnd"/>
+      <w:r>
+        <w:rPr>
+          <w:rFonts w:ascii="Times New Roman" w:hAnsi="Times New Roman" w:cs="Times New Roman"/>
+          <w:sz w:val="22"/>
+          <w:szCs w:val="22"/>
+          <w:lang w:val="en-GB"/>
+        </w:rPr>
+        <w:t>"Hijau");</w:t>
       </w:r>
     </w:p>
     <w:p>
@@ -9399,7 +10014,27 @@
           <w:szCs w:val="22"/>
           <w:lang w:val="en-GB"/>
         </w:rPr>
-        <w:t xml:space="preserve">        m1.displayMessage();</w:t>
+        <w:t xml:space="preserve">        </w:t>
+      </w:r>
+      <w:proofErr w:type="gramStart"/>
+      <w:r>
+        <w:rPr>
+          <w:rFonts w:ascii="Times New Roman" w:hAnsi="Times New Roman" w:cs="Times New Roman"/>
+          <w:sz w:val="22"/>
+          <w:szCs w:val="22"/>
+          <w:lang w:val="en-GB"/>
+        </w:rPr>
+        <w:t>m1.displayMessage(</w:t>
+      </w:r>
+      <w:proofErr w:type="gramEnd"/>
+      <w:r>
+        <w:rPr>
+          <w:rFonts w:ascii="Times New Roman" w:hAnsi="Times New Roman" w:cs="Times New Roman"/>
+          <w:sz w:val="22"/>
+          <w:szCs w:val="22"/>
+          <w:lang w:val="en-GB"/>
+        </w:rPr>
+        <w:t>);</w:t>
       </w:r>
     </w:p>
     <w:p>
@@ -9506,12 +10141,21 @@
           <w:lang w:val="en-GB"/>
         </w:rPr>
       </w:pPr>
-      <w:r>
-        <w:rPr>
-          <w:rFonts w:ascii="Times New Roman" w:hAnsi="Times New Roman" w:cs="Times New Roman"/>
-          <w:lang w:val="en-GB"/>
-        </w:rPr>
-        <w:t>private double waktu;</w:t>
+      <w:proofErr w:type="gramStart"/>
+      <w:r>
+        <w:rPr>
+          <w:rFonts w:ascii="Times New Roman" w:hAnsi="Times New Roman" w:cs="Times New Roman"/>
+          <w:lang w:val="en-GB"/>
+        </w:rPr>
+        <w:t>private</w:t>
+      </w:r>
+      <w:proofErr w:type="gramEnd"/>
+      <w:r>
+        <w:rPr>
+          <w:rFonts w:ascii="Times New Roman" w:hAnsi="Times New Roman" w:cs="Times New Roman"/>
+          <w:lang w:val="en-GB"/>
+        </w:rPr>
+        <w:t xml:space="preserve"> double waktu;</w:t>
       </w:r>
     </w:p>
     <w:p>
@@ -9542,7 +10186,23 @@
           <w:rFonts w:ascii="Times New Roman" w:hAnsi="Times New Roman" w:cs="Times New Roman"/>
           <w:lang w:val="en-GB"/>
         </w:rPr>
-        <w:t xml:space="preserve">    public double setWaktu(double waktu) {</w:t>
+        <w:t xml:space="preserve">    </w:t>
+      </w:r>
+      <w:proofErr w:type="gramStart"/>
+      <w:r>
+        <w:rPr>
+          <w:rFonts w:ascii="Times New Roman" w:hAnsi="Times New Roman" w:cs="Times New Roman"/>
+          <w:lang w:val="en-GB"/>
+        </w:rPr>
+        <w:t>public</w:t>
+      </w:r>
+      <w:proofErr w:type="gramEnd"/>
+      <w:r>
+        <w:rPr>
+          <w:rFonts w:ascii="Times New Roman" w:hAnsi="Times New Roman" w:cs="Times New Roman"/>
+          <w:lang w:val="en-GB"/>
+        </w:rPr>
+        <w:t xml:space="preserve"> double setWaktu(double waktu) {</w:t>
       </w:r>
     </w:p>
     <w:p>
@@ -9580,7 +10240,23 @@
           <w:rFonts w:ascii="Times New Roman" w:hAnsi="Times New Roman" w:cs="Times New Roman"/>
           <w:lang w:val="en-GB"/>
         </w:rPr>
-        <w:t xml:space="preserve">        return waktu;</w:t>
+        <w:t xml:space="preserve">        </w:t>
+      </w:r>
+      <w:proofErr w:type="gramStart"/>
+      <w:r>
+        <w:rPr>
+          <w:rFonts w:ascii="Times New Roman" w:hAnsi="Times New Roman" w:cs="Times New Roman"/>
+          <w:lang w:val="en-GB"/>
+        </w:rPr>
+        <w:t>return</w:t>
+      </w:r>
+      <w:proofErr w:type="gramEnd"/>
+      <w:r>
+        <w:rPr>
+          <w:rFonts w:ascii="Times New Roman" w:hAnsi="Times New Roman" w:cs="Times New Roman"/>
+          <w:lang w:val="en-GB"/>
+        </w:rPr>
+        <w:t xml:space="preserve"> waktu;</w:t>
       </w:r>
     </w:p>
     <w:p>
@@ -9653,11 +10329,19 @@
         </w:rPr>
         <w:tab/>
       </w:r>
-      <w:r>
-        <w:rPr>
-          <w:rFonts w:ascii="Times New Roman" w:hAnsi="Times New Roman" w:cs="Times New Roman"/>
-        </w:rPr>
-        <w:t>System.out.print("Masukkan jam  : ");</w:t>
+      <w:proofErr w:type="gramStart"/>
+      <w:r>
+        <w:rPr>
+          <w:rFonts w:ascii="Times New Roman" w:hAnsi="Times New Roman" w:cs="Times New Roman"/>
+        </w:rPr>
+        <w:t>System.out.print(</w:t>
+      </w:r>
+      <w:proofErr w:type="gramEnd"/>
+      <w:r>
+        <w:rPr>
+          <w:rFonts w:ascii="Times New Roman" w:hAnsi="Times New Roman" w:cs="Times New Roman"/>
+        </w:rPr>
+        <w:t>"Masukkan jam  : ");</w:t>
       </w:r>
     </w:p>
     <w:p>
@@ -9686,11 +10370,19 @@
         </w:rPr>
         <w:tab/>
       </w:r>
-      <w:r>
-        <w:rPr>
-          <w:rFonts w:ascii="Times New Roman" w:hAnsi="Times New Roman" w:cs="Times New Roman"/>
-        </w:rPr>
-        <w:t>m1.setWaktu(in.nextDouble());</w:t>
+      <w:proofErr w:type="gramStart"/>
+      <w:r>
+        <w:rPr>
+          <w:rFonts w:ascii="Times New Roman" w:hAnsi="Times New Roman" w:cs="Times New Roman"/>
+        </w:rPr>
+        <w:t>m1.setWaktu(</w:t>
+      </w:r>
+      <w:proofErr w:type="gramEnd"/>
+      <w:r>
+        <w:rPr>
+          <w:rFonts w:ascii="Times New Roman" w:hAnsi="Times New Roman" w:cs="Times New Roman"/>
+        </w:rPr>
+        <w:t>in.nextDouble());</w:t>
       </w:r>
     </w:p>
     <w:p>
@@ -9763,6 +10455,7 @@
           <w:lang w:val="en-GB"/>
         </w:rPr>
       </w:pPr>
+      <w:proofErr w:type="gramStart"/>
       <w:r>
         <w:rPr>
           <w:rFonts w:ascii="Times New Roman" w:hAnsi="Times New Roman" w:cs="Times New Roman"/>
@@ -9771,7 +10464,18 @@
           <w:szCs w:val="22"/>
           <w:lang w:val="en-GB"/>
         </w:rPr>
-        <w:t>private double waktu;</w:t>
+        <w:t>private</w:t>
+      </w:r>
+      <w:proofErr w:type="gramEnd"/>
+      <w:r>
+        <w:rPr>
+          <w:rFonts w:ascii="Times New Roman" w:hAnsi="Times New Roman" w:cs="Times New Roman"/>
+          <w:color w:val="auto"/>
+          <w:sz w:val="22"/>
+          <w:szCs w:val="22"/>
+          <w:lang w:val="en-GB"/>
+        </w:rPr>
+        <w:t xml:space="preserve"> double waktu;</w:t>
       </w:r>
     </w:p>
     <w:p>
@@ -9809,7 +10513,29 @@
           <w:szCs w:val="22"/>
           <w:lang w:val="en-GB"/>
         </w:rPr>
-        <w:t xml:space="preserve">    public void setWaktu(double waktu) {</w:t>
+        <w:t xml:space="preserve">    </w:t>
+      </w:r>
+      <w:proofErr w:type="gramStart"/>
+      <w:r>
+        <w:rPr>
+          <w:rFonts w:ascii="Times New Roman" w:hAnsi="Times New Roman" w:cs="Times New Roman"/>
+          <w:color w:val="auto"/>
+          <w:sz w:val="22"/>
+          <w:szCs w:val="22"/>
+          <w:lang w:val="en-GB"/>
+        </w:rPr>
+        <w:t>public</w:t>
+      </w:r>
+      <w:proofErr w:type="gramEnd"/>
+      <w:r>
+        <w:rPr>
+          <w:rFonts w:ascii="Times New Roman" w:hAnsi="Times New Roman" w:cs="Times New Roman"/>
+          <w:color w:val="auto"/>
+          <w:sz w:val="22"/>
+          <w:szCs w:val="22"/>
+          <w:lang w:val="en-GB"/>
+        </w:rPr>
+        <w:t xml:space="preserve"> void setWaktu(double waktu) {</w:t>
       </w:r>
     </w:p>
     <w:p>
@@ -9857,7 +10583,29 @@
           <w:szCs w:val="22"/>
           <w:lang w:val="en-GB"/>
         </w:rPr>
-        <w:t xml:space="preserve">        rubahSekon(waktu);</w:t>
+        <w:t xml:space="preserve">        </w:t>
+      </w:r>
+      <w:proofErr w:type="gramStart"/>
+      <w:r>
+        <w:rPr>
+          <w:rFonts w:ascii="Times New Roman" w:hAnsi="Times New Roman" w:cs="Times New Roman"/>
+          <w:color w:val="auto"/>
+          <w:sz w:val="22"/>
+          <w:szCs w:val="22"/>
+          <w:lang w:val="en-GB"/>
+        </w:rPr>
+        <w:t>rubahSekon(</w:t>
+      </w:r>
+      <w:proofErr w:type="gramEnd"/>
+      <w:r>
+        <w:rPr>
+          <w:rFonts w:ascii="Times New Roman" w:hAnsi="Times New Roman" w:cs="Times New Roman"/>
+          <w:color w:val="auto"/>
+          <w:sz w:val="22"/>
+          <w:szCs w:val="22"/>
+          <w:lang w:val="en-GB"/>
+        </w:rPr>
+        <w:t>waktu);</w:t>
       </w:r>
     </w:p>
     <w:p>
@@ -9919,7 +10667,29 @@
           <w:szCs w:val="22"/>
           <w:lang w:val="en-GB"/>
         </w:rPr>
-        <w:t xml:space="preserve">    public double rubahSekon(double waktu) {</w:t>
+        <w:t xml:space="preserve">    </w:t>
+      </w:r>
+      <w:proofErr w:type="gramStart"/>
+      <w:r>
+        <w:rPr>
+          <w:rFonts w:ascii="Times New Roman" w:hAnsi="Times New Roman" w:cs="Times New Roman"/>
+          <w:color w:val="auto"/>
+          <w:sz w:val="22"/>
+          <w:szCs w:val="22"/>
+          <w:lang w:val="en-GB"/>
+        </w:rPr>
+        <w:t>public</w:t>
+      </w:r>
+      <w:proofErr w:type="gramEnd"/>
+      <w:r>
+        <w:rPr>
+          <w:rFonts w:ascii="Times New Roman" w:hAnsi="Times New Roman" w:cs="Times New Roman"/>
+          <w:color w:val="auto"/>
+          <w:sz w:val="22"/>
+          <w:szCs w:val="22"/>
+          <w:lang w:val="en-GB"/>
+        </w:rPr>
+        <w:t xml:space="preserve"> double rubahSekon(double waktu) {</w:t>
       </w:r>
     </w:p>
     <w:p>
@@ -9967,7 +10737,29 @@
           <w:szCs w:val="22"/>
           <w:lang w:val="en-GB"/>
         </w:rPr>
-        <w:t xml:space="preserve">    return waktu;</w:t>
+        <w:t xml:space="preserve">    </w:t>
+      </w:r>
+      <w:proofErr w:type="gramStart"/>
+      <w:r>
+        <w:rPr>
+          <w:rFonts w:ascii="Times New Roman" w:hAnsi="Times New Roman" w:cs="Times New Roman"/>
+          <w:color w:val="auto"/>
+          <w:sz w:val="22"/>
+          <w:szCs w:val="22"/>
+          <w:lang w:val="en-GB"/>
+        </w:rPr>
+        <w:t>return</w:t>
+      </w:r>
+      <w:proofErr w:type="gramEnd"/>
+      <w:r>
+        <w:rPr>
+          <w:rFonts w:ascii="Times New Roman" w:hAnsi="Times New Roman" w:cs="Times New Roman"/>
+          <w:color w:val="auto"/>
+          <w:sz w:val="22"/>
+          <w:szCs w:val="22"/>
+          <w:lang w:val="en-GB"/>
+        </w:rPr>
+        <w:t xml:space="preserve"> waktu;</w:t>
       </w:r>
     </w:p>
     <w:p>
@@ -10049,14 +10841,25 @@
         </w:rPr>
         <w:t xml:space="preserve"> </w:t>
       </w:r>
-      <w:r>
-        <w:rPr>
-          <w:rFonts w:ascii="Times New Roman" w:hAnsi="Times New Roman" w:cs="Times New Roman"/>
-          <w:sz w:val="22"/>
-          <w:szCs w:val="22"/>
-          <w:lang w:val="en-GB"/>
-        </w:rPr>
-        <w:t>System.out.print("Masukkan jam  : ");</w:t>
+      <w:proofErr w:type="gramStart"/>
+      <w:r>
+        <w:rPr>
+          <w:rFonts w:ascii="Times New Roman" w:hAnsi="Times New Roman" w:cs="Times New Roman"/>
+          <w:sz w:val="22"/>
+          <w:szCs w:val="22"/>
+          <w:lang w:val="en-GB"/>
+        </w:rPr>
+        <w:t>System.out.print(</w:t>
+      </w:r>
+      <w:proofErr w:type="gramEnd"/>
+      <w:r>
+        <w:rPr>
+          <w:rFonts w:ascii="Times New Roman" w:hAnsi="Times New Roman" w:cs="Times New Roman"/>
+          <w:sz w:val="22"/>
+          <w:szCs w:val="22"/>
+          <w:lang w:val="en-GB"/>
+        </w:rPr>
+        <w:t>"Masukkan jam  : ");</w:t>
       </w:r>
     </w:p>
     <w:p>
@@ -10097,14 +10900,25 @@
         </w:rPr>
         <w:tab/>
       </w:r>
-      <w:r>
-        <w:rPr>
-          <w:rFonts w:ascii="Times New Roman" w:hAnsi="Times New Roman" w:cs="Times New Roman"/>
-          <w:sz w:val="22"/>
-          <w:szCs w:val="22"/>
-          <w:lang w:val="en-GB"/>
-        </w:rPr>
-        <w:t>m1.setWaktu(in.nextDouble());</w:t>
+      <w:proofErr w:type="gramStart"/>
+      <w:r>
+        <w:rPr>
+          <w:rFonts w:ascii="Times New Roman" w:hAnsi="Times New Roman" w:cs="Times New Roman"/>
+          <w:sz w:val="22"/>
+          <w:szCs w:val="22"/>
+          <w:lang w:val="en-GB"/>
+        </w:rPr>
+        <w:t>m1.setWaktu(</w:t>
+      </w:r>
+      <w:proofErr w:type="gramEnd"/>
+      <w:r>
+        <w:rPr>
+          <w:rFonts w:ascii="Times New Roman" w:hAnsi="Times New Roman" w:cs="Times New Roman"/>
+          <w:sz w:val="22"/>
+          <w:szCs w:val="22"/>
+          <w:lang w:val="en-GB"/>
+        </w:rPr>
+        <w:t>in.nextDouble());</w:t>
       </w:r>
     </w:p>
     <w:p>
@@ -10247,13 +11061,23 @@
           <w:szCs w:val="22"/>
         </w:rPr>
       </w:pPr>
-      <w:r>
-        <w:rPr>
-          <w:rFonts w:ascii="Times New Roman" w:hAnsi="Times New Roman" w:cs="Times New Roman"/>
-          <w:sz w:val="22"/>
-          <w:szCs w:val="22"/>
-        </w:rPr>
-        <w:t>public void setKecepatan(int i) {</w:t>
+      <w:proofErr w:type="gramStart"/>
+      <w:r>
+        <w:rPr>
+          <w:rFonts w:ascii="Times New Roman" w:hAnsi="Times New Roman" w:cs="Times New Roman"/>
+          <w:sz w:val="22"/>
+          <w:szCs w:val="22"/>
+        </w:rPr>
+        <w:t>public</w:t>
+      </w:r>
+      <w:proofErr w:type="gramEnd"/>
+      <w:r>
+        <w:rPr>
+          <w:rFonts w:ascii="Times New Roman" w:hAnsi="Times New Roman" w:cs="Times New Roman"/>
+          <w:sz w:val="22"/>
+          <w:szCs w:val="22"/>
+        </w:rPr>
+        <w:t xml:space="preserve"> void setKecepatan(int i) {</w:t>
       </w:r>
     </w:p>
     <w:p>
@@ -10273,7 +11097,25 @@
           <w:sz w:val="22"/>
           <w:szCs w:val="22"/>
         </w:rPr>
-        <w:t xml:space="preserve">        kecepatan = i;</w:t>
+        <w:t xml:space="preserve">        </w:t>
+      </w:r>
+      <w:proofErr w:type="gramStart"/>
+      <w:r>
+        <w:rPr>
+          <w:rFonts w:ascii="Times New Roman" w:hAnsi="Times New Roman" w:cs="Times New Roman"/>
+          <w:sz w:val="22"/>
+          <w:szCs w:val="22"/>
+        </w:rPr>
+        <w:t>kecepatan</w:t>
+      </w:r>
+      <w:proofErr w:type="gramEnd"/>
+      <w:r>
+        <w:rPr>
+          <w:rFonts w:ascii="Times New Roman" w:hAnsi="Times New Roman" w:cs="Times New Roman"/>
+          <w:sz w:val="22"/>
+          <w:szCs w:val="22"/>
+        </w:rPr>
+        <w:t xml:space="preserve"> = i;</w:t>
       </w:r>
     </w:p>
     <w:p>
@@ -10293,7 +11135,25 @@
           <w:sz w:val="22"/>
           <w:szCs w:val="22"/>
         </w:rPr>
-        <w:t xml:space="preserve">        rubahKecepatan();</w:t>
+        <w:t xml:space="preserve">        </w:t>
+      </w:r>
+      <w:proofErr w:type="gramStart"/>
+      <w:r>
+        <w:rPr>
+          <w:rFonts w:ascii="Times New Roman" w:hAnsi="Times New Roman" w:cs="Times New Roman"/>
+          <w:sz w:val="22"/>
+          <w:szCs w:val="22"/>
+        </w:rPr>
+        <w:t>rubahKecepatan(</w:t>
+      </w:r>
+      <w:proofErr w:type="gramEnd"/>
+      <w:r>
+        <w:rPr>
+          <w:rFonts w:ascii="Times New Roman" w:hAnsi="Times New Roman" w:cs="Times New Roman"/>
+          <w:sz w:val="22"/>
+          <w:szCs w:val="22"/>
+        </w:rPr>
+        <w:t>);</w:t>
       </w:r>
     </w:p>
     <w:p>
@@ -10353,7 +11213,25 @@
           <w:sz w:val="22"/>
           <w:szCs w:val="22"/>
         </w:rPr>
-        <w:t xml:space="preserve">    public void rubahKecepatan() {</w:t>
+        <w:t xml:space="preserve">    </w:t>
+      </w:r>
+      <w:proofErr w:type="gramStart"/>
+      <w:r>
+        <w:rPr>
+          <w:rFonts w:ascii="Times New Roman" w:hAnsi="Times New Roman" w:cs="Times New Roman"/>
+          <w:sz w:val="22"/>
+          <w:szCs w:val="22"/>
+        </w:rPr>
+        <w:t>public</w:t>
+      </w:r>
+      <w:proofErr w:type="gramEnd"/>
+      <w:r>
+        <w:rPr>
+          <w:rFonts w:ascii="Times New Roman" w:hAnsi="Times New Roman" w:cs="Times New Roman"/>
+          <w:sz w:val="22"/>
+          <w:szCs w:val="22"/>
+        </w:rPr>
+        <w:t xml:space="preserve"> void rubahKecepatan() {</w:t>
       </w:r>
     </w:p>
     <w:p>
@@ -10373,7 +11251,25 @@
           <w:sz w:val="22"/>
           <w:szCs w:val="22"/>
         </w:rPr>
-        <w:t xml:space="preserve">        kecepatan = kecepatan *1000 / 3600;</w:t>
+        <w:t xml:space="preserve">        </w:t>
+      </w:r>
+      <w:proofErr w:type="gramStart"/>
+      <w:r>
+        <w:rPr>
+          <w:rFonts w:ascii="Times New Roman" w:hAnsi="Times New Roman" w:cs="Times New Roman"/>
+          <w:sz w:val="22"/>
+          <w:szCs w:val="22"/>
+        </w:rPr>
+        <w:t>kecepatan</w:t>
+      </w:r>
+      <w:proofErr w:type="gramEnd"/>
+      <w:r>
+        <w:rPr>
+          <w:rFonts w:ascii="Times New Roman" w:hAnsi="Times New Roman" w:cs="Times New Roman"/>
+          <w:sz w:val="22"/>
+          <w:szCs w:val="22"/>
+        </w:rPr>
+        <w:t xml:space="preserve"> = kecepatan *1000 / 3600;</w:t>
       </w:r>
     </w:p>
     <w:p>
@@ -10440,14 +11336,25 @@
           <w:lang w:val="en-GB"/>
         </w:rPr>
       </w:pPr>
-      <w:r>
-        <w:rPr>
-          <w:rFonts w:ascii="Times New Roman" w:hAnsi="Times New Roman" w:cs="Times New Roman"/>
-          <w:sz w:val="22"/>
-          <w:szCs w:val="22"/>
-          <w:lang w:val="en-GB"/>
-        </w:rPr>
-        <w:t>System.out.print("Masukkan kecepatan mobil 1 : ");</w:t>
+      <w:proofErr w:type="gramStart"/>
+      <w:r>
+        <w:rPr>
+          <w:rFonts w:ascii="Times New Roman" w:hAnsi="Times New Roman" w:cs="Times New Roman"/>
+          <w:sz w:val="22"/>
+          <w:szCs w:val="22"/>
+          <w:lang w:val="en-GB"/>
+        </w:rPr>
+        <w:t>System.out.print(</w:t>
+      </w:r>
+      <w:proofErr w:type="gramEnd"/>
+      <w:r>
+        <w:rPr>
+          <w:rFonts w:ascii="Times New Roman" w:hAnsi="Times New Roman" w:cs="Times New Roman"/>
+          <w:sz w:val="22"/>
+          <w:szCs w:val="22"/>
+          <w:lang w:val="en-GB"/>
+        </w:rPr>
+        <w:t>"Masukkan kecepatan mobil 1 : ");</w:t>
       </w:r>
     </w:p>
     <w:p>
@@ -10487,14 +11394,25 @@
         </w:rPr>
         <w:tab/>
       </w:r>
-      <w:r>
-        <w:rPr>
-          <w:rFonts w:ascii="Times New Roman" w:hAnsi="Times New Roman" w:cs="Times New Roman"/>
-          <w:sz w:val="22"/>
-          <w:szCs w:val="22"/>
-          <w:lang w:val="en-GB"/>
-        </w:rPr>
-        <w:t>m1.setKecepatan(in.nextInt());</w:t>
+      <w:proofErr w:type="gramStart"/>
+      <w:r>
+        <w:rPr>
+          <w:rFonts w:ascii="Times New Roman" w:hAnsi="Times New Roman" w:cs="Times New Roman"/>
+          <w:sz w:val="22"/>
+          <w:szCs w:val="22"/>
+          <w:lang w:val="en-GB"/>
+        </w:rPr>
+        <w:t>m1.setKecepatan(</w:t>
+      </w:r>
+      <w:proofErr w:type="gramEnd"/>
+      <w:r>
+        <w:rPr>
+          <w:rFonts w:ascii="Times New Roman" w:hAnsi="Times New Roman" w:cs="Times New Roman"/>
+          <w:sz w:val="22"/>
+          <w:szCs w:val="22"/>
+          <w:lang w:val="en-GB"/>
+        </w:rPr>
+        <w:t>in.nextInt());</w:t>
       </w:r>
     </w:p>
     <w:p>
@@ -10575,14 +11493,25 @@
           <w:lang w:val="en-GB"/>
         </w:rPr>
       </w:pPr>
-      <w:r>
-        <w:rPr>
-          <w:rFonts w:ascii="Times New Roman" w:hAnsi="Times New Roman" w:cs="Times New Roman"/>
-          <w:sz w:val="22"/>
-          <w:szCs w:val="22"/>
-          <w:lang w:val="en-GB"/>
-        </w:rPr>
-        <w:t>private double jarak;</w:t>
+      <w:proofErr w:type="gramStart"/>
+      <w:r>
+        <w:rPr>
+          <w:rFonts w:ascii="Times New Roman" w:hAnsi="Times New Roman" w:cs="Times New Roman"/>
+          <w:sz w:val="22"/>
+          <w:szCs w:val="22"/>
+          <w:lang w:val="en-GB"/>
+        </w:rPr>
+        <w:t>private</w:t>
+      </w:r>
+      <w:proofErr w:type="gramEnd"/>
+      <w:r>
+        <w:rPr>
+          <w:rFonts w:ascii="Times New Roman" w:hAnsi="Times New Roman" w:cs="Times New Roman"/>
+          <w:sz w:val="22"/>
+          <w:szCs w:val="22"/>
+          <w:lang w:val="en-GB"/>
+        </w:rPr>
+        <w:t xml:space="preserve"> double jarak;</w:t>
       </w:r>
     </w:p>
     <w:p>
@@ -10626,7 +11555,27 @@
           <w:szCs w:val="22"/>
           <w:lang w:val="en-GB"/>
         </w:rPr>
-        <w:t xml:space="preserve">    public void hitungJarak() {  </w:t>
+        <w:t xml:space="preserve">    </w:t>
+      </w:r>
+      <w:proofErr w:type="gramStart"/>
+      <w:r>
+        <w:rPr>
+          <w:rFonts w:ascii="Times New Roman" w:hAnsi="Times New Roman" w:cs="Times New Roman"/>
+          <w:sz w:val="22"/>
+          <w:szCs w:val="22"/>
+          <w:lang w:val="en-GB"/>
+        </w:rPr>
+        <w:t>public</w:t>
+      </w:r>
+      <w:proofErr w:type="gramEnd"/>
+      <w:r>
+        <w:rPr>
+          <w:rFonts w:ascii="Times New Roman" w:hAnsi="Times New Roman" w:cs="Times New Roman"/>
+          <w:sz w:val="22"/>
+          <w:szCs w:val="22"/>
+          <w:lang w:val="en-GB"/>
+        </w:rPr>
+        <w:t xml:space="preserve"> void hitungJarak() {  </w:t>
       </w:r>
     </w:p>
     <w:p>
@@ -10648,7 +11597,27 @@
           <w:szCs w:val="22"/>
           <w:lang w:val="en-GB"/>
         </w:rPr>
-        <w:t xml:space="preserve">        jarak = kecepatan * waktu;</w:t>
+        <w:t xml:space="preserve">        </w:t>
+      </w:r>
+      <w:proofErr w:type="gramStart"/>
+      <w:r>
+        <w:rPr>
+          <w:rFonts w:ascii="Times New Roman" w:hAnsi="Times New Roman" w:cs="Times New Roman"/>
+          <w:sz w:val="22"/>
+          <w:szCs w:val="22"/>
+          <w:lang w:val="en-GB"/>
+        </w:rPr>
+        <w:t>jarak</w:t>
+      </w:r>
+      <w:proofErr w:type="gramEnd"/>
+      <w:r>
+        <w:rPr>
+          <w:rFonts w:ascii="Times New Roman" w:hAnsi="Times New Roman" w:cs="Times New Roman"/>
+          <w:sz w:val="22"/>
+          <w:szCs w:val="22"/>
+          <w:lang w:val="en-GB"/>
+        </w:rPr>
+        <w:t xml:space="preserve"> = kecepatan * waktu;</w:t>
       </w:r>
     </w:p>
     <w:p>
@@ -10718,14 +11687,25 @@
           <w:lang w:val="en-GB"/>
         </w:rPr>
       </w:pPr>
-      <w:r>
-        <w:rPr>
-          <w:rFonts w:ascii="Times New Roman" w:hAnsi="Times New Roman" w:cs="Times New Roman"/>
-          <w:sz w:val="22"/>
-          <w:szCs w:val="22"/>
-          <w:lang w:val="en-GB"/>
-        </w:rPr>
-        <w:t>m1.hitungJarak();</w:t>
+      <w:proofErr w:type="gramStart"/>
+      <w:r>
+        <w:rPr>
+          <w:rFonts w:ascii="Times New Roman" w:hAnsi="Times New Roman" w:cs="Times New Roman"/>
+          <w:sz w:val="22"/>
+          <w:szCs w:val="22"/>
+          <w:lang w:val="en-GB"/>
+        </w:rPr>
+        <w:t>m1.hitungJarak(</w:t>
+      </w:r>
+      <w:proofErr w:type="gramEnd"/>
+      <w:r>
+        <w:rPr>
+          <w:rFonts w:ascii="Times New Roman" w:hAnsi="Times New Roman" w:cs="Times New Roman"/>
+          <w:sz w:val="22"/>
+          <w:szCs w:val="22"/>
+          <w:lang w:val="en-GB"/>
+        </w:rPr>
+        <w:t>);</w:t>
       </w:r>
     </w:p>
     <w:p>
@@ -10806,14 +11786,25 @@
           <w:lang w:val="en-GB"/>
         </w:rPr>
       </w:pPr>
-      <w:r>
-        <w:rPr>
-          <w:rFonts w:ascii="Times New Roman" w:hAnsi="Times New Roman" w:cs="Times New Roman"/>
-          <w:sz w:val="22"/>
-          <w:szCs w:val="22"/>
-          <w:lang w:val="en-GB"/>
-        </w:rPr>
-        <w:t>private double jarak;</w:t>
+      <w:proofErr w:type="gramStart"/>
+      <w:r>
+        <w:rPr>
+          <w:rFonts w:ascii="Times New Roman" w:hAnsi="Times New Roman" w:cs="Times New Roman"/>
+          <w:sz w:val="22"/>
+          <w:szCs w:val="22"/>
+          <w:lang w:val="en-GB"/>
+        </w:rPr>
+        <w:t>private</w:t>
+      </w:r>
+      <w:proofErr w:type="gramEnd"/>
+      <w:r>
+        <w:rPr>
+          <w:rFonts w:ascii="Times New Roman" w:hAnsi="Times New Roman" w:cs="Times New Roman"/>
+          <w:sz w:val="22"/>
+          <w:szCs w:val="22"/>
+          <w:lang w:val="en-GB"/>
+        </w:rPr>
+        <w:t xml:space="preserve"> double jarak;</w:t>
       </w:r>
     </w:p>
     <w:p>
@@ -10857,7 +11848,27 @@
           <w:szCs w:val="22"/>
           <w:lang w:val="en-GB"/>
         </w:rPr>
-        <w:t xml:space="preserve">    public void hitungJarak() {  </w:t>
+        <w:t xml:space="preserve">    </w:t>
+      </w:r>
+      <w:proofErr w:type="gramStart"/>
+      <w:r>
+        <w:rPr>
+          <w:rFonts w:ascii="Times New Roman" w:hAnsi="Times New Roman" w:cs="Times New Roman"/>
+          <w:sz w:val="22"/>
+          <w:szCs w:val="22"/>
+          <w:lang w:val="en-GB"/>
+        </w:rPr>
+        <w:t>public</w:t>
+      </w:r>
+      <w:proofErr w:type="gramEnd"/>
+      <w:r>
+        <w:rPr>
+          <w:rFonts w:ascii="Times New Roman" w:hAnsi="Times New Roman" w:cs="Times New Roman"/>
+          <w:sz w:val="22"/>
+          <w:szCs w:val="22"/>
+          <w:lang w:val="en-GB"/>
+        </w:rPr>
+        <w:t xml:space="preserve"> void hitungJarak() {  </w:t>
       </w:r>
     </w:p>
     <w:p>
@@ -10879,7 +11890,27 @@
           <w:szCs w:val="22"/>
           <w:lang w:val="en-GB"/>
         </w:rPr>
-        <w:t xml:space="preserve">        jarak = kecepatan * waktu;</w:t>
+        <w:t xml:space="preserve">        </w:t>
+      </w:r>
+      <w:proofErr w:type="gramStart"/>
+      <w:r>
+        <w:rPr>
+          <w:rFonts w:ascii="Times New Roman" w:hAnsi="Times New Roman" w:cs="Times New Roman"/>
+          <w:sz w:val="22"/>
+          <w:szCs w:val="22"/>
+          <w:lang w:val="en-GB"/>
+        </w:rPr>
+        <w:t>jarak</w:t>
+      </w:r>
+      <w:proofErr w:type="gramEnd"/>
+      <w:r>
+        <w:rPr>
+          <w:rFonts w:ascii="Times New Roman" w:hAnsi="Times New Roman" w:cs="Times New Roman"/>
+          <w:sz w:val="22"/>
+          <w:szCs w:val="22"/>
+          <w:lang w:val="en-GB"/>
+        </w:rPr>
+        <w:t xml:space="preserve"> = kecepatan * waktu;</w:t>
       </w:r>
     </w:p>
     <w:p>
@@ -10904,14 +11935,25 @@
         <w:tab/>
         <w:t xml:space="preserve">      </w:t>
       </w:r>
-      <w:r>
-        <w:rPr>
-          <w:rFonts w:ascii="Times New Roman" w:hAnsi="Times New Roman" w:cs="Times New Roman"/>
-          <w:sz w:val="22"/>
-          <w:szCs w:val="22"/>
-          <w:lang w:val="en-GB"/>
-        </w:rPr>
-        <w:t>jarak= jarak/1000;</w:t>
+      <w:proofErr w:type="gramStart"/>
+      <w:r>
+        <w:rPr>
+          <w:rFonts w:ascii="Times New Roman" w:hAnsi="Times New Roman" w:cs="Times New Roman"/>
+          <w:sz w:val="22"/>
+          <w:szCs w:val="22"/>
+          <w:lang w:val="en-GB"/>
+        </w:rPr>
+        <w:t>jarak</w:t>
+      </w:r>
+      <w:proofErr w:type="gramEnd"/>
+      <w:r>
+        <w:rPr>
+          <w:rFonts w:ascii="Times New Roman" w:hAnsi="Times New Roman" w:cs="Times New Roman"/>
+          <w:sz w:val="22"/>
+          <w:szCs w:val="22"/>
+          <w:lang w:val="en-GB"/>
+        </w:rPr>
+        <w:t>= jarak/1000;</w:t>
       </w:r>
     </w:p>
     <w:p>
@@ -10961,14 +12003,25 @@
           <w:lang w:val="en-GB"/>
         </w:rPr>
       </w:pPr>
-      <w:r>
-        <w:rPr>
-          <w:rFonts w:ascii="Times New Roman" w:hAnsi="Times New Roman" w:cs="Times New Roman"/>
-          <w:sz w:val="22"/>
-          <w:szCs w:val="22"/>
-          <w:lang w:val="en-GB"/>
-        </w:rPr>
-        <w:t>public void displayMessage() {</w:t>
+      <w:proofErr w:type="gramStart"/>
+      <w:r>
+        <w:rPr>
+          <w:rFonts w:ascii="Times New Roman" w:hAnsi="Times New Roman" w:cs="Times New Roman"/>
+          <w:sz w:val="22"/>
+          <w:szCs w:val="22"/>
+          <w:lang w:val="en-GB"/>
+        </w:rPr>
+        <w:t>public</w:t>
+      </w:r>
+      <w:proofErr w:type="gramEnd"/>
+      <w:r>
+        <w:rPr>
+          <w:rFonts w:ascii="Times New Roman" w:hAnsi="Times New Roman" w:cs="Times New Roman"/>
+          <w:sz w:val="22"/>
+          <w:szCs w:val="22"/>
+          <w:lang w:val="en-GB"/>
+        </w:rPr>
+        <w:t xml:space="preserve"> void displayMessage() {</w:t>
       </w:r>
     </w:p>
     <w:p>
@@ -10983,14 +12036,25 @@
           <w:lang w:val="en-GB"/>
         </w:rPr>
       </w:pPr>
-      <w:r>
-        <w:rPr>
-          <w:rFonts w:ascii="Times New Roman" w:hAnsi="Times New Roman" w:cs="Times New Roman"/>
-          <w:sz w:val="22"/>
-          <w:szCs w:val="22"/>
-          <w:lang w:val="en-GB"/>
-        </w:rPr>
-        <w:t>System.out.println("J</w:t>
+      <w:proofErr w:type="gramStart"/>
+      <w:r>
+        <w:rPr>
+          <w:rFonts w:ascii="Times New Roman" w:hAnsi="Times New Roman" w:cs="Times New Roman"/>
+          <w:sz w:val="22"/>
+          <w:szCs w:val="22"/>
+          <w:lang w:val="en-GB"/>
+        </w:rPr>
+        <w:t>System.out.println(</w:t>
+      </w:r>
+      <w:proofErr w:type="gramEnd"/>
+      <w:r>
+        <w:rPr>
+          <w:rFonts w:ascii="Times New Roman" w:hAnsi="Times New Roman" w:cs="Times New Roman"/>
+          <w:sz w:val="22"/>
+          <w:szCs w:val="22"/>
+          <w:lang w:val="en-GB"/>
+        </w:rPr>
+        <w:t>"J</w:t>
       </w:r>
       <w:r>
         <w:rPr>
@@ -11126,14 +12190,25 @@
         </w:rPr>
         <w:tab/>
       </w:r>
-      <w:r>
-        <w:rPr>
-          <w:rFonts w:ascii="Times New Roman" w:hAnsi="Times New Roman" w:cs="Times New Roman"/>
-          <w:sz w:val="22"/>
-          <w:szCs w:val="22"/>
-          <w:lang w:val="en-GB"/>
-        </w:rPr>
-        <w:t>m1.hitungJarak();</w:t>
+      <w:proofErr w:type="gramStart"/>
+      <w:r>
+        <w:rPr>
+          <w:rFonts w:ascii="Times New Roman" w:hAnsi="Times New Roman" w:cs="Times New Roman"/>
+          <w:sz w:val="22"/>
+          <w:szCs w:val="22"/>
+          <w:lang w:val="en-GB"/>
+        </w:rPr>
+        <w:t>m1.hitungJarak(</w:t>
+      </w:r>
+      <w:proofErr w:type="gramEnd"/>
+      <w:r>
+        <w:rPr>
+          <w:rFonts w:ascii="Times New Roman" w:hAnsi="Times New Roman" w:cs="Times New Roman"/>
+          <w:sz w:val="22"/>
+          <w:szCs w:val="22"/>
+          <w:lang w:val="en-GB"/>
+        </w:rPr>
+        <w:t>);</w:t>
       </w:r>
     </w:p>
     <w:p>
@@ -11175,14 +12250,25 @@
         </w:rPr>
         <w:tab/>
       </w:r>
-      <w:r>
-        <w:rPr>
-          <w:rFonts w:ascii="Times New Roman" w:hAnsi="Times New Roman" w:cs="Times New Roman"/>
-          <w:sz w:val="22"/>
-          <w:szCs w:val="22"/>
-          <w:lang w:val="en-GB"/>
-        </w:rPr>
-        <w:t>m1.displayMessage();</w:t>
+      <w:proofErr w:type="gramStart"/>
+      <w:r>
+        <w:rPr>
+          <w:rFonts w:ascii="Times New Roman" w:hAnsi="Times New Roman" w:cs="Times New Roman"/>
+          <w:sz w:val="22"/>
+          <w:szCs w:val="22"/>
+          <w:lang w:val="en-GB"/>
+        </w:rPr>
+        <w:t>m1.displayMessage(</w:t>
+      </w:r>
+      <w:proofErr w:type="gramEnd"/>
+      <w:r>
+        <w:rPr>
+          <w:rFonts w:ascii="Times New Roman" w:hAnsi="Times New Roman" w:cs="Times New Roman"/>
+          <w:sz w:val="22"/>
+          <w:szCs w:val="22"/>
+          <w:lang w:val="en-GB"/>
+        </w:rPr>
+        <w:t>);</w:t>
       </w:r>
     </w:p>
     <w:p>
@@ -11280,7 +12366,43 @@
           <w:szCs w:val="22"/>
         </w:rPr>
         <w:lastRenderedPageBreak/>
-        <w:t xml:space="preserve">Mahasiswa A ingin menulis pada sebuah buku tulis yang ingin dia miliki, isi lembar buku tersebut adalah 50 lembar. Setiap harinya ia menulis sebanyak 100 kata perhari yang cukup untuk 1/2 halaman buku. Buatlah rumus untuk menghitung berapa lama ia menghabiskan 1 buku tersebut serta identifikasilah objek, dan karakteristiknya kemudian implementasikan dalam bentuk class. </w:t>
+        <w:t xml:space="preserve">Mahasiswa A ingin menulis pada sebuah buku tulis yang ingin dia miliki, isi lembar buku tersebut adalah 50 lembar. Setiap harinya </w:t>
+      </w:r>
+      <w:proofErr w:type="gramStart"/>
+      <w:r>
+        <w:rPr>
+          <w:rFonts w:ascii="Times New Roman" w:hAnsi="Times New Roman" w:cs="Times New Roman"/>
+          <w:sz w:val="22"/>
+          <w:szCs w:val="22"/>
+        </w:rPr>
+        <w:t>ia</w:t>
+      </w:r>
+      <w:proofErr w:type="gramEnd"/>
+      <w:r>
+        <w:rPr>
+          <w:rFonts w:ascii="Times New Roman" w:hAnsi="Times New Roman" w:cs="Times New Roman"/>
+          <w:sz w:val="22"/>
+          <w:szCs w:val="22"/>
+        </w:rPr>
+        <w:t xml:space="preserve"> menulis sebanyak 100 kata perhari yang cukup untuk 1/2 halaman buku. Buatlah rumus untuk menghitung berapa lama </w:t>
+      </w:r>
+      <w:proofErr w:type="gramStart"/>
+      <w:r>
+        <w:rPr>
+          <w:rFonts w:ascii="Times New Roman" w:hAnsi="Times New Roman" w:cs="Times New Roman"/>
+          <w:sz w:val="22"/>
+          <w:szCs w:val="22"/>
+        </w:rPr>
+        <w:t>ia</w:t>
+      </w:r>
+      <w:proofErr w:type="gramEnd"/>
+      <w:r>
+        <w:rPr>
+          <w:rFonts w:ascii="Times New Roman" w:hAnsi="Times New Roman" w:cs="Times New Roman"/>
+          <w:sz w:val="22"/>
+          <w:szCs w:val="22"/>
+        </w:rPr>
+        <w:t xml:space="preserve"> menghabiskan 1 buku tersebut serta identifikasilah objek, dan karakteristiknya kemudian implementasikan dalam bentuk class. </w:t>
       </w:r>
     </w:p>
     <w:p>
@@ -11313,11 +12435,19 @@
           <w:rFonts w:ascii="Times New Roman" w:hAnsi="Times New Roman" w:cs="Times New Roman"/>
         </w:rPr>
       </w:pPr>
-      <w:r>
-        <w:rPr>
-          <w:rFonts w:ascii="Times New Roman" w:hAnsi="Times New Roman" w:cs="Times New Roman"/>
-        </w:rPr>
-        <w:t>package membacabuku;</w:t>
+      <w:proofErr w:type="gramStart"/>
+      <w:r>
+        <w:rPr>
+          <w:rFonts w:ascii="Times New Roman" w:hAnsi="Times New Roman" w:cs="Times New Roman"/>
+        </w:rPr>
+        <w:t>package</w:t>
+      </w:r>
+      <w:proofErr w:type="gramEnd"/>
+      <w:r>
+        <w:rPr>
+          <w:rFonts w:ascii="Times New Roman" w:hAnsi="Times New Roman" w:cs="Times New Roman"/>
+        </w:rPr>
+        <w:t xml:space="preserve"> membacabuku;</w:t>
       </w:r>
     </w:p>
     <w:p>
@@ -11341,11 +12471,19 @@
           <w:rFonts w:ascii="Times New Roman" w:hAnsi="Times New Roman" w:cs="Times New Roman"/>
         </w:rPr>
       </w:pPr>
-      <w:r>
-        <w:rPr>
-          <w:rFonts w:ascii="Times New Roman" w:hAnsi="Times New Roman" w:cs="Times New Roman"/>
-        </w:rPr>
-        <w:t>public class BacaBuku {</w:t>
+      <w:proofErr w:type="gramStart"/>
+      <w:r>
+        <w:rPr>
+          <w:rFonts w:ascii="Times New Roman" w:hAnsi="Times New Roman" w:cs="Times New Roman"/>
+        </w:rPr>
+        <w:t>public</w:t>
+      </w:r>
+      <w:proofErr w:type="gramEnd"/>
+      <w:r>
+        <w:rPr>
+          <w:rFonts w:ascii="Times New Roman" w:hAnsi="Times New Roman" w:cs="Times New Roman"/>
+        </w:rPr>
+        <w:t xml:space="preserve"> class BacaBuku {</w:t>
       </w:r>
     </w:p>
     <w:p>
@@ -11362,7 +12500,21 @@
         <w:rPr>
           <w:rFonts w:ascii="Times New Roman" w:hAnsi="Times New Roman" w:cs="Times New Roman"/>
         </w:rPr>
-        <w:t xml:space="preserve">    int hari;</w:t>
+        <w:t xml:space="preserve">    </w:t>
+      </w:r>
+      <w:proofErr w:type="gramStart"/>
+      <w:r>
+        <w:rPr>
+          <w:rFonts w:ascii="Times New Roman" w:hAnsi="Times New Roman" w:cs="Times New Roman"/>
+        </w:rPr>
+        <w:t>int</w:t>
+      </w:r>
+      <w:proofErr w:type="gramEnd"/>
+      <w:r>
+        <w:rPr>
+          <w:rFonts w:ascii="Times New Roman" w:hAnsi="Times New Roman" w:cs="Times New Roman"/>
+        </w:rPr>
+        <w:t xml:space="preserve"> hari;</w:t>
       </w:r>
     </w:p>
     <w:p>
@@ -11379,7 +12531,21 @@
         <w:rPr>
           <w:rFonts w:ascii="Times New Roman" w:hAnsi="Times New Roman" w:cs="Times New Roman"/>
         </w:rPr>
-        <w:t xml:space="preserve">    int isilembar = 50;</w:t>
+        <w:t xml:space="preserve">    </w:t>
+      </w:r>
+      <w:proofErr w:type="gramStart"/>
+      <w:r>
+        <w:rPr>
+          <w:rFonts w:ascii="Times New Roman" w:hAnsi="Times New Roman" w:cs="Times New Roman"/>
+        </w:rPr>
+        <w:t>int</w:t>
+      </w:r>
+      <w:proofErr w:type="gramEnd"/>
+      <w:r>
+        <w:rPr>
+          <w:rFonts w:ascii="Times New Roman" w:hAnsi="Times New Roman" w:cs="Times New Roman"/>
+        </w:rPr>
+        <w:t xml:space="preserve"> isilembar = 50;</w:t>
       </w:r>
     </w:p>
     <w:p>
@@ -11413,7 +12579,21 @@
         <w:rPr>
           <w:rFonts w:ascii="Times New Roman" w:hAnsi="Times New Roman" w:cs="Times New Roman"/>
         </w:rPr>
-        <w:t xml:space="preserve">    int satulembar = 4;</w:t>
+        <w:t xml:space="preserve">    </w:t>
+      </w:r>
+      <w:proofErr w:type="gramStart"/>
+      <w:r>
+        <w:rPr>
+          <w:rFonts w:ascii="Times New Roman" w:hAnsi="Times New Roman" w:cs="Times New Roman"/>
+        </w:rPr>
+        <w:t>int</w:t>
+      </w:r>
+      <w:proofErr w:type="gramEnd"/>
+      <w:r>
+        <w:rPr>
+          <w:rFonts w:ascii="Times New Roman" w:hAnsi="Times New Roman" w:cs="Times New Roman"/>
+        </w:rPr>
+        <w:t xml:space="preserve"> satulembar = 4;</w:t>
       </w:r>
     </w:p>
     <w:p>
@@ -11447,7 +12627,21 @@
         <w:rPr>
           <w:rFonts w:ascii="Times New Roman" w:hAnsi="Times New Roman" w:cs="Times New Roman"/>
         </w:rPr>
-        <w:t xml:space="preserve">    public void lamaBaca() {</w:t>
+        <w:t xml:space="preserve">    </w:t>
+      </w:r>
+      <w:proofErr w:type="gramStart"/>
+      <w:r>
+        <w:rPr>
+          <w:rFonts w:ascii="Times New Roman" w:hAnsi="Times New Roman" w:cs="Times New Roman"/>
+        </w:rPr>
+        <w:t>public</w:t>
+      </w:r>
+      <w:proofErr w:type="gramEnd"/>
+      <w:r>
+        <w:rPr>
+          <w:rFonts w:ascii="Times New Roman" w:hAnsi="Times New Roman" w:cs="Times New Roman"/>
+        </w:rPr>
+        <w:t xml:space="preserve"> void lamaBaca() {</w:t>
       </w:r>
     </w:p>
     <w:p>
@@ -11464,7 +12658,21 @@
         <w:rPr>
           <w:rFonts w:ascii="Times New Roman" w:hAnsi="Times New Roman" w:cs="Times New Roman"/>
         </w:rPr>
-        <w:t xml:space="preserve">        hari = isilembar * satulembar;</w:t>
+        <w:t xml:space="preserve">        </w:t>
+      </w:r>
+      <w:proofErr w:type="gramStart"/>
+      <w:r>
+        <w:rPr>
+          <w:rFonts w:ascii="Times New Roman" w:hAnsi="Times New Roman" w:cs="Times New Roman"/>
+        </w:rPr>
+        <w:t>hari</w:t>
+      </w:r>
+      <w:proofErr w:type="gramEnd"/>
+      <w:r>
+        <w:rPr>
+          <w:rFonts w:ascii="Times New Roman" w:hAnsi="Times New Roman" w:cs="Times New Roman"/>
+        </w:rPr>
+        <w:t xml:space="preserve"> = isilembar * satulembar;</w:t>
       </w:r>
     </w:p>
     <w:p>
@@ -11481,7 +12689,21 @@
         <w:rPr>
           <w:rFonts w:ascii="Times New Roman" w:hAnsi="Times New Roman" w:cs="Times New Roman"/>
         </w:rPr>
-        <w:t xml:space="preserve">        System.out.println("ia menghabiskan buku tsb selama " + hari + " hari");</w:t>
+        <w:t xml:space="preserve">        </w:t>
+      </w:r>
+      <w:proofErr w:type="gramStart"/>
+      <w:r>
+        <w:rPr>
+          <w:rFonts w:ascii="Times New Roman" w:hAnsi="Times New Roman" w:cs="Times New Roman"/>
+        </w:rPr>
+        <w:t>System.out.println(</w:t>
+      </w:r>
+      <w:proofErr w:type="gramEnd"/>
+      <w:r>
+        <w:rPr>
+          <w:rFonts w:ascii="Times New Roman" w:hAnsi="Times New Roman" w:cs="Times New Roman"/>
+        </w:rPr>
+        <w:t>"ia menghabiskan buku tsb selama " + hari + " hari");</w:t>
       </w:r>
     </w:p>
     <w:p>
@@ -11556,11 +12778,19 @@
           <w:rFonts w:ascii="Times New Roman" w:hAnsi="Times New Roman" w:cs="Times New Roman"/>
         </w:rPr>
       </w:pPr>
-      <w:r>
-        <w:rPr>
-          <w:rFonts w:ascii="Times New Roman" w:hAnsi="Times New Roman" w:cs="Times New Roman"/>
-        </w:rPr>
-        <w:t>package membacabuku;</w:t>
+      <w:proofErr w:type="gramStart"/>
+      <w:r>
+        <w:rPr>
+          <w:rFonts w:ascii="Times New Roman" w:hAnsi="Times New Roman" w:cs="Times New Roman"/>
+        </w:rPr>
+        <w:t>package</w:t>
+      </w:r>
+      <w:proofErr w:type="gramEnd"/>
+      <w:r>
+        <w:rPr>
+          <w:rFonts w:ascii="Times New Roman" w:hAnsi="Times New Roman" w:cs="Times New Roman"/>
+        </w:rPr>
+        <w:t xml:space="preserve"> membacabuku;</w:t>
       </w:r>
     </w:p>
     <w:p>
@@ -11584,11 +12814,19 @@
           <w:rFonts w:ascii="Times New Roman" w:hAnsi="Times New Roman" w:cs="Times New Roman"/>
         </w:rPr>
       </w:pPr>
-      <w:r>
-        <w:rPr>
-          <w:rFonts w:ascii="Times New Roman" w:hAnsi="Times New Roman" w:cs="Times New Roman"/>
-        </w:rPr>
-        <w:t>public class MainBuku {</w:t>
+      <w:proofErr w:type="gramStart"/>
+      <w:r>
+        <w:rPr>
+          <w:rFonts w:ascii="Times New Roman" w:hAnsi="Times New Roman" w:cs="Times New Roman"/>
+        </w:rPr>
+        <w:t>public</w:t>
+      </w:r>
+      <w:proofErr w:type="gramEnd"/>
+      <w:r>
+        <w:rPr>
+          <w:rFonts w:ascii="Times New Roman" w:hAnsi="Times New Roman" w:cs="Times New Roman"/>
+        </w:rPr>
+        <w:t xml:space="preserve"> class MainBuku {</w:t>
       </w:r>
     </w:p>
     <w:p>
@@ -11616,7 +12854,21 @@
         <w:rPr>
           <w:rFonts w:ascii="Times New Roman" w:hAnsi="Times New Roman" w:cs="Times New Roman"/>
         </w:rPr>
-        <w:t xml:space="preserve">    public static void main(String[] args) {</w:t>
+        <w:t xml:space="preserve">    </w:t>
+      </w:r>
+      <w:proofErr w:type="gramStart"/>
+      <w:r>
+        <w:rPr>
+          <w:rFonts w:ascii="Times New Roman" w:hAnsi="Times New Roman" w:cs="Times New Roman"/>
+        </w:rPr>
+        <w:t>public</w:t>
+      </w:r>
+      <w:proofErr w:type="gramEnd"/>
+      <w:r>
+        <w:rPr>
+          <w:rFonts w:ascii="Times New Roman" w:hAnsi="Times New Roman" w:cs="Times New Roman"/>
+        </w:rPr>
+        <w:t xml:space="preserve"> static void main(String[] args) {</w:t>
       </w:r>
     </w:p>
     <w:p>
@@ -11644,7 +12896,21 @@
         <w:rPr>
           <w:rFonts w:ascii="Times New Roman" w:hAnsi="Times New Roman" w:cs="Times New Roman"/>
         </w:rPr>
-        <w:t xml:space="preserve">        BacaBuku tulis = new BacaBuku();</w:t>
+        <w:t xml:space="preserve">        BacaBuku tulis = new </w:t>
+      </w:r>
+      <w:proofErr w:type="gramStart"/>
+      <w:r>
+        <w:rPr>
+          <w:rFonts w:ascii="Times New Roman" w:hAnsi="Times New Roman" w:cs="Times New Roman"/>
+        </w:rPr>
+        <w:t>BacaBuku(</w:t>
+      </w:r>
+      <w:proofErr w:type="gramEnd"/>
+      <w:r>
+        <w:rPr>
+          <w:rFonts w:ascii="Times New Roman" w:hAnsi="Times New Roman" w:cs="Times New Roman"/>
+        </w:rPr>
+        <w:t>);</w:t>
       </w:r>
     </w:p>
     <w:p>
@@ -11661,7 +12927,21 @@
         <w:rPr>
           <w:rFonts w:ascii="Times New Roman" w:hAnsi="Times New Roman" w:cs="Times New Roman"/>
         </w:rPr>
-        <w:t xml:space="preserve">        tulis.lamaBaca();</w:t>
+        <w:t xml:space="preserve">        </w:t>
+      </w:r>
+      <w:proofErr w:type="gramStart"/>
+      <w:r>
+        <w:rPr>
+          <w:rFonts w:ascii="Times New Roman" w:hAnsi="Times New Roman" w:cs="Times New Roman"/>
+        </w:rPr>
+        <w:t>tulis.lamaBaca(</w:t>
+      </w:r>
+      <w:proofErr w:type="gramEnd"/>
+      <w:r>
+        <w:rPr>
+          <w:rFonts w:ascii="Times New Roman" w:hAnsi="Times New Roman" w:cs="Times New Roman"/>
+        </w:rPr>
+        <w:t>);</w:t>
       </w:r>
     </w:p>
     <w:p>
@@ -11703,8 +12983,6 @@
         <w:spacing w:after="0" w:line="240" w:lineRule="auto"/>
         <w:jc w:val="both"/>
       </w:pPr>
-      <w:bookmarkStart w:id="0" w:name="_GoBack"/>
-      <w:bookmarkEnd w:id="0"/>
     </w:p>
     <w:p>
       <w:pPr>
@@ -11747,15 +13025,23 @@
         <w:rPr>
           <w:rFonts w:ascii="Times New Roman" w:hAnsi="Times New Roman" w:cs="Times New Roman"/>
         </w:rPr>
-        <w:t>Dari praktikum ini kita dapat menyimpulkan :</w:t>
-      </w:r>
+        <w:t xml:space="preserve">Dari praktikum ini kita dapat </w:t>
+      </w:r>
+      <w:proofErr w:type="gramStart"/>
+      <w:r>
+        <w:rPr>
+          <w:rFonts w:ascii="Times New Roman" w:hAnsi="Times New Roman" w:cs="Times New Roman"/>
+        </w:rPr>
+        <w:t>menyimpulkan :</w:t>
+      </w:r>
+      <w:proofErr w:type="gramEnd"/>
     </w:p>
     <w:p>
       <w:pPr>
         <w:pStyle w:val="Default"/>
         <w:numPr>
           <w:ilvl w:val="0"/>
-          <w:numId w:val="21"/>
+          <w:numId w:val="25"/>
         </w:numPr>
         <w:jc w:val="both"/>
         <w:rPr>
@@ -11770,15 +13056,55 @@
           <w:sz w:val="22"/>
           <w:szCs w:val="22"/>
         </w:rPr>
-        <w:t>Jelaskan oop</w:t>
-      </w:r>
+        <w:t>OOP adalah sebuah konsep/cara pemrograman dengan menggunakan objek sebagai elemen dasar dari program. Jika kita memperhatikan dunia nyata, kita dapat menemukan beragam objek disekitar kita seperti mobil, singa, manusia dan seterusnya. Objek yang dimaksud di sini, dikarakterisasi oleh atribut dan tingkah lakunya. Contohnya, objek sebuah mobil mempunyai atribut tipe transimisi, warna dan manufaktur. Objek Mobil juga mempunya</w:t>
+      </w:r>
+      <w:bookmarkStart w:id="0" w:name="_GoBack"/>
+      <w:bookmarkEnd w:id="0"/>
+      <w:r>
+        <w:rPr>
+          <w:rFonts w:ascii="Times New Roman" w:hAnsi="Times New Roman" w:cs="Times New Roman"/>
+          <w:sz w:val="22"/>
+          <w:szCs w:val="22"/>
+        </w:rPr>
+        <w:t xml:space="preserve">i tingkah laku berbelok, mengerem dan berakselerasi. Dengan </w:t>
+      </w:r>
+      <w:proofErr w:type="gramStart"/>
+      <w:r>
+        <w:rPr>
+          <w:rFonts w:ascii="Times New Roman" w:hAnsi="Times New Roman" w:cs="Times New Roman"/>
+          <w:sz w:val="22"/>
+          <w:szCs w:val="22"/>
+        </w:rPr>
+        <w:t>cara</w:t>
+      </w:r>
+      <w:proofErr w:type="gramEnd"/>
+      <w:r>
+        <w:rPr>
+          <w:rFonts w:ascii="Times New Roman" w:hAnsi="Times New Roman" w:cs="Times New Roman"/>
+          <w:sz w:val="22"/>
+          <w:szCs w:val="22"/>
+        </w:rPr>
+        <w:t xml:space="preserve"> yag sama pula kita dapat mendefinisikan perbedaan sifat dan tingkah laku dari objek singa.</w:t>
+      </w:r>
+    </w:p>
+    <w:p>
+      <w:pPr>
+        <w:pStyle w:val="Default"/>
+        <w:ind w:left="644"/>
+        <w:jc w:val="both"/>
+        <w:rPr>
+          <w:rFonts w:ascii="Times New Roman" w:hAnsi="Times New Roman" w:cs="Times New Roman"/>
+          <w:sz w:val="22"/>
+          <w:szCs w:val="22"/>
+        </w:rPr>
+      </w:pPr>
     </w:p>
     <w:p>
       <w:pPr>
         <w:pStyle w:val="Default"/>
         <w:numPr>
           <w:ilvl w:val="0"/>
-          <w:numId w:val="21"/>
+          <w:numId w:val="25"/>
         </w:numPr>
         <w:jc w:val="both"/>
         <w:rPr>
@@ -11793,15 +13119,286 @@
           <w:sz w:val="22"/>
           <w:szCs w:val="22"/>
         </w:rPr>
-        <w:t>Bagaimana cara menginstal objek</w:t>
-      </w:r>
+        <w:t xml:space="preserve">Instansiasi adalah proses untuk membuat objek dari sebuah class. Membuat instan Objek dari sebuah class dilakukan dengan menggunakan kata kunci </w:t>
+      </w:r>
+      <w:r>
+        <w:rPr>
+          <w:rFonts w:ascii="Times New Roman" w:hAnsi="Times New Roman" w:cs="Times New Roman"/>
+          <w:bCs/>
+          <w:iCs/>
+          <w:sz w:val="22"/>
+          <w:szCs w:val="22"/>
+        </w:rPr>
+        <w:t>new</w:t>
+      </w:r>
+      <w:r>
+        <w:rPr>
+          <w:rFonts w:ascii="Times New Roman" w:hAnsi="Times New Roman" w:cs="Times New Roman"/>
+          <w:sz w:val="22"/>
+          <w:szCs w:val="22"/>
+        </w:rPr>
+        <w:t xml:space="preserve">. Contohnya pada suatu kasus kita memiliki Class bernama mobil dan kita ingin menginstan objek dari class Mobil pada class mainMobil dan kita beri </w:t>
+      </w:r>
+      <w:proofErr w:type="gramStart"/>
+      <w:r>
+        <w:rPr>
+          <w:rFonts w:ascii="Times New Roman" w:hAnsi="Times New Roman" w:cs="Times New Roman"/>
+          <w:sz w:val="22"/>
+          <w:szCs w:val="22"/>
+        </w:rPr>
+        <w:t>nama</w:t>
+      </w:r>
+      <w:proofErr w:type="gramEnd"/>
+      <w:r>
+        <w:rPr>
+          <w:rFonts w:ascii="Times New Roman" w:hAnsi="Times New Roman" w:cs="Times New Roman"/>
+          <w:sz w:val="22"/>
+          <w:szCs w:val="22"/>
+        </w:rPr>
+        <w:t xml:space="preserve"> mobil_A. </w:t>
+      </w:r>
+    </w:p>
+    <w:p>
+      <w:pPr>
+        <w:pStyle w:val="Default"/>
+        <w:ind w:left="720"/>
+        <w:jc w:val="both"/>
+        <w:rPr>
+          <w:rFonts w:ascii="Times New Roman" w:hAnsi="Times New Roman" w:cs="Times New Roman"/>
+          <w:sz w:val="22"/>
+          <w:szCs w:val="22"/>
+        </w:rPr>
+      </w:pPr>
+      <w:r>
+        <w:rPr>
+          <w:rFonts w:ascii="Times New Roman" w:hAnsi="Times New Roman" w:cs="Times New Roman"/>
+          <w:sz w:val="22"/>
+          <w:szCs w:val="22"/>
+        </w:rPr>
+        <w:t xml:space="preserve">Mobil.java </w:t>
+      </w:r>
+    </w:p>
+    <w:p>
+      <w:pPr>
+        <w:pStyle w:val="Default"/>
+        <w:ind w:left="720"/>
+        <w:jc w:val="both"/>
+        <w:rPr>
+          <w:rFonts w:ascii="Times New Roman" w:hAnsi="Times New Roman" w:cs="Times New Roman"/>
+          <w:sz w:val="22"/>
+          <w:szCs w:val="22"/>
+        </w:rPr>
+      </w:pPr>
+      <w:proofErr w:type="gramStart"/>
+      <w:r>
+        <w:rPr>
+          <w:rFonts w:ascii="Times New Roman" w:hAnsi="Times New Roman" w:cs="Times New Roman"/>
+          <w:sz w:val="22"/>
+          <w:szCs w:val="22"/>
+        </w:rPr>
+        <w:t>public</w:t>
+      </w:r>
+      <w:proofErr w:type="gramEnd"/>
+      <w:r>
+        <w:rPr>
+          <w:rFonts w:ascii="Times New Roman" w:hAnsi="Times New Roman" w:cs="Times New Roman"/>
+          <w:sz w:val="22"/>
+          <w:szCs w:val="22"/>
+        </w:rPr>
+        <w:t xml:space="preserve"> class Mobil{ </w:t>
+      </w:r>
+    </w:p>
+    <w:p>
+      <w:pPr>
+        <w:pStyle w:val="Default"/>
+        <w:ind w:left="720"/>
+        <w:jc w:val="both"/>
+        <w:rPr>
+          <w:rFonts w:ascii="Times New Roman" w:hAnsi="Times New Roman" w:cs="Times New Roman"/>
+          <w:sz w:val="22"/>
+          <w:szCs w:val="22"/>
+        </w:rPr>
+      </w:pPr>
+      <w:r>
+        <w:rPr>
+          <w:rFonts w:ascii="Times New Roman" w:hAnsi="Times New Roman" w:cs="Times New Roman"/>
+          <w:sz w:val="22"/>
+          <w:szCs w:val="22"/>
+        </w:rPr>
+        <w:lastRenderedPageBreak/>
+        <w:t xml:space="preserve">} </w:t>
+      </w:r>
+    </w:p>
+    <w:p>
+      <w:pPr>
+        <w:pStyle w:val="Default"/>
+        <w:ind w:left="720"/>
+        <w:jc w:val="both"/>
+        <w:rPr>
+          <w:rFonts w:ascii="Times New Roman" w:hAnsi="Times New Roman" w:cs="Times New Roman"/>
+          <w:sz w:val="22"/>
+          <w:szCs w:val="22"/>
+        </w:rPr>
+      </w:pPr>
+      <w:r>
+        <w:rPr>
+          <w:rFonts w:ascii="Times New Roman" w:hAnsi="Times New Roman" w:cs="Times New Roman"/>
+          <w:sz w:val="22"/>
+          <w:szCs w:val="22"/>
+        </w:rPr>
+        <w:t xml:space="preserve">mainMobil.java </w:t>
+      </w:r>
+    </w:p>
+    <w:p>
+      <w:pPr>
+        <w:pStyle w:val="Default"/>
+        <w:ind w:left="720"/>
+        <w:jc w:val="both"/>
+        <w:rPr>
+          <w:rFonts w:ascii="Times New Roman" w:hAnsi="Times New Roman" w:cs="Times New Roman"/>
+          <w:sz w:val="22"/>
+          <w:szCs w:val="22"/>
+        </w:rPr>
+      </w:pPr>
+      <w:proofErr w:type="gramStart"/>
+      <w:r>
+        <w:rPr>
+          <w:rFonts w:ascii="Times New Roman" w:hAnsi="Times New Roman" w:cs="Times New Roman"/>
+          <w:sz w:val="22"/>
+          <w:szCs w:val="22"/>
+        </w:rPr>
+        <w:t>public</w:t>
+      </w:r>
+      <w:proofErr w:type="gramEnd"/>
+      <w:r>
+        <w:rPr>
+          <w:rFonts w:ascii="Times New Roman" w:hAnsi="Times New Roman" w:cs="Times New Roman"/>
+          <w:sz w:val="22"/>
+          <w:szCs w:val="22"/>
+        </w:rPr>
+        <w:t xml:space="preserve"> class mainMobil{ </w:t>
+      </w:r>
+    </w:p>
+    <w:p>
+      <w:pPr>
+        <w:pStyle w:val="Default"/>
+        <w:ind w:left="720"/>
+        <w:jc w:val="both"/>
+        <w:rPr>
+          <w:rFonts w:ascii="Times New Roman" w:hAnsi="Times New Roman" w:cs="Times New Roman"/>
+          <w:sz w:val="22"/>
+          <w:szCs w:val="22"/>
+        </w:rPr>
+      </w:pPr>
+      <w:proofErr w:type="gramStart"/>
+      <w:r>
+        <w:rPr>
+          <w:rFonts w:ascii="Times New Roman" w:hAnsi="Times New Roman" w:cs="Times New Roman"/>
+          <w:sz w:val="22"/>
+          <w:szCs w:val="22"/>
+        </w:rPr>
+        <w:t>public</w:t>
+      </w:r>
+      <w:proofErr w:type="gramEnd"/>
+      <w:r>
+        <w:rPr>
+          <w:rFonts w:ascii="Times New Roman" w:hAnsi="Times New Roman" w:cs="Times New Roman"/>
+          <w:sz w:val="22"/>
+          <w:szCs w:val="22"/>
+        </w:rPr>
+        <w:t xml:space="preserve"> static void main(String[] args){ </w:t>
+      </w:r>
+    </w:p>
+    <w:p>
+      <w:pPr>
+        <w:pStyle w:val="Default"/>
+        <w:ind w:left="720"/>
+        <w:jc w:val="both"/>
+        <w:rPr>
+          <w:rFonts w:ascii="Times New Roman" w:hAnsi="Times New Roman" w:cs="Times New Roman"/>
+          <w:sz w:val="22"/>
+          <w:szCs w:val="22"/>
+        </w:rPr>
+      </w:pPr>
+      <w:r>
+        <w:rPr>
+          <w:rFonts w:ascii="Times New Roman" w:hAnsi="Times New Roman" w:cs="Times New Roman"/>
+          <w:sz w:val="22"/>
+          <w:szCs w:val="22"/>
+        </w:rPr>
+        <w:t xml:space="preserve">Mobil mobil_A = new </w:t>
+      </w:r>
+      <w:proofErr w:type="gramStart"/>
+      <w:r>
+        <w:rPr>
+          <w:rFonts w:ascii="Times New Roman" w:hAnsi="Times New Roman" w:cs="Times New Roman"/>
+          <w:sz w:val="22"/>
+          <w:szCs w:val="22"/>
+        </w:rPr>
+        <w:t>Mobil(</w:t>
+      </w:r>
+      <w:proofErr w:type="gramEnd"/>
+      <w:r>
+        <w:rPr>
+          <w:rFonts w:ascii="Times New Roman" w:hAnsi="Times New Roman" w:cs="Times New Roman"/>
+          <w:sz w:val="22"/>
+          <w:szCs w:val="22"/>
+        </w:rPr>
+        <w:t xml:space="preserve">); </w:t>
+      </w:r>
+    </w:p>
+    <w:p>
+      <w:pPr>
+        <w:pStyle w:val="Default"/>
+        <w:ind w:left="720"/>
+        <w:jc w:val="both"/>
+        <w:rPr>
+          <w:rFonts w:ascii="Times New Roman" w:hAnsi="Times New Roman" w:cs="Times New Roman"/>
+          <w:sz w:val="22"/>
+          <w:szCs w:val="22"/>
+        </w:rPr>
+      </w:pPr>
+      <w:r>
+        <w:rPr>
+          <w:rFonts w:ascii="Times New Roman" w:hAnsi="Times New Roman" w:cs="Times New Roman"/>
+          <w:sz w:val="22"/>
+          <w:szCs w:val="22"/>
+        </w:rPr>
+        <w:t xml:space="preserve">} </w:t>
+      </w:r>
+    </w:p>
+    <w:p>
+      <w:pPr>
+        <w:spacing w:after="0" w:line="240" w:lineRule="auto"/>
+        <w:ind w:left="720"/>
+        <w:jc w:val="both"/>
+        <w:rPr>
+          <w:rFonts w:ascii="Times New Roman" w:hAnsi="Times New Roman" w:cs="Times New Roman"/>
+        </w:rPr>
+      </w:pPr>
+      <w:r>
+        <w:rPr>
+          <w:rFonts w:ascii="Times New Roman" w:hAnsi="Times New Roman" w:cs="Times New Roman"/>
+        </w:rPr>
+        <w:t>}</w:t>
+      </w:r>
+    </w:p>
+    <w:p>
+      <w:pPr>
+        <w:spacing w:after="0" w:line="240" w:lineRule="auto"/>
+        <w:ind w:left="720"/>
+        <w:jc w:val="both"/>
+        <w:rPr>
+          <w:rFonts w:ascii="Times New Roman" w:hAnsi="Times New Roman" w:cs="Times New Roman"/>
+        </w:rPr>
+      </w:pPr>
     </w:p>
     <w:p>
       <w:pPr>
         <w:pStyle w:val="Default"/>
         <w:numPr>
           <w:ilvl w:val="0"/>
-          <w:numId w:val="21"/>
+          <w:numId w:val="25"/>
         </w:numPr>
         <w:jc w:val="both"/>
         <w:rPr>
@@ -11816,7 +13413,179 @@
           <w:sz w:val="22"/>
           <w:szCs w:val="22"/>
         </w:rPr>
-        <w:t>Apa yang dimaksud dengan class, objek, atribut, dan behaviour atau aksi</w:t>
+        <w:t xml:space="preserve">Class adalah struktur dasar dari OOP. Class inilah yang nantinya digunakan sebagai </w:t>
+      </w:r>
+      <w:r>
+        <w:rPr>
+          <w:rFonts w:ascii="Times New Roman" w:hAnsi="Times New Roman" w:cs="Times New Roman"/>
+          <w:iCs/>
+          <w:sz w:val="22"/>
+          <w:szCs w:val="22"/>
+        </w:rPr>
+        <w:t xml:space="preserve">template </w:t>
+      </w:r>
+      <w:r>
+        <w:rPr>
+          <w:rFonts w:ascii="Times New Roman" w:hAnsi="Times New Roman" w:cs="Times New Roman"/>
+          <w:sz w:val="22"/>
+          <w:szCs w:val="22"/>
+        </w:rPr>
+        <w:t>atau cetakan dari sebuah objek. Pembentukan objek dilakukan dengan menggunakan class. Class terdiri dari 2 dua komponen yang disebut dengan fied (menggambarkan attribut/properti) dan method (menggambarkan tingkah laku). Field merupakan tipe data yang didefinisikan oleh class, sementara method merupakan operasi. Sedangkan objek adalah sebuah instance dari class.</w:t>
+      </w:r>
+    </w:p>
+    <w:p>
+      <w:pPr>
+        <w:pStyle w:val="Default"/>
+        <w:ind w:left="720"/>
+        <w:jc w:val="both"/>
+        <w:rPr>
+          <w:rFonts w:ascii="Times New Roman" w:hAnsi="Times New Roman" w:cs="Times New Roman"/>
+          <w:sz w:val="22"/>
+          <w:szCs w:val="22"/>
+        </w:rPr>
+      </w:pPr>
+    </w:p>
+    <w:p>
+      <w:pPr>
+        <w:pStyle w:val="Default"/>
+        <w:ind w:left="720"/>
+        <w:jc w:val="both"/>
+        <w:rPr>
+          <w:rFonts w:ascii="Times New Roman" w:hAnsi="Times New Roman" w:cs="Times New Roman"/>
+          <w:sz w:val="22"/>
+          <w:szCs w:val="22"/>
+        </w:rPr>
+      </w:pPr>
+      <w:r>
+        <w:rPr>
+          <w:rFonts w:ascii="Times New Roman" w:hAnsi="Times New Roman" w:cs="Times New Roman"/>
+          <w:bCs/>
+          <w:sz w:val="22"/>
+          <w:szCs w:val="22"/>
+        </w:rPr>
+        <w:t>Objek</w:t>
+      </w:r>
+      <w:r>
+        <w:rPr>
+          <w:rFonts w:ascii="Times New Roman" w:hAnsi="Times New Roman" w:cs="Times New Roman"/>
+          <w:sz w:val="22"/>
+          <w:szCs w:val="22"/>
+        </w:rPr>
+        <w:t xml:space="preserve"> adalah instance dari class. Jika class secara umum merepresentasikan (template) sebuah object, sebuah instance adalah representasi nyata dari class itu sendiri. </w:t>
+      </w:r>
+      <w:proofErr w:type="gramStart"/>
+      <w:r>
+        <w:rPr>
+          <w:rFonts w:ascii="Times New Roman" w:hAnsi="Times New Roman" w:cs="Times New Roman"/>
+          <w:sz w:val="22"/>
+          <w:szCs w:val="22"/>
+        </w:rPr>
+        <w:t>Contoh :</w:t>
+      </w:r>
+      <w:proofErr w:type="gramEnd"/>
+      <w:r>
+        <w:rPr>
+          <w:rFonts w:ascii="Times New Roman" w:hAnsi="Times New Roman" w:cs="Times New Roman"/>
+          <w:sz w:val="22"/>
+          <w:szCs w:val="22"/>
+        </w:rPr>
+        <w:t xml:space="preserve"> Dari class Fruit kita dapat membuat object Mangga, Pisang, Apel</w:t>
+      </w:r>
+    </w:p>
+    <w:p>
+      <w:pPr>
+        <w:pStyle w:val="Default"/>
+        <w:ind w:left="720"/>
+        <w:jc w:val="both"/>
+        <w:rPr>
+          <w:rFonts w:ascii="Times New Roman" w:hAnsi="Times New Roman" w:cs="Times New Roman"/>
+          <w:sz w:val="22"/>
+          <w:szCs w:val="22"/>
+        </w:rPr>
+      </w:pPr>
+    </w:p>
+    <w:p>
+      <w:pPr>
+        <w:pStyle w:val="Default"/>
+        <w:ind w:left="720"/>
+        <w:jc w:val="both"/>
+        <w:rPr>
+          <w:rFonts w:ascii="Times New Roman" w:hAnsi="Times New Roman" w:cs="Times New Roman"/>
+          <w:sz w:val="22"/>
+          <w:szCs w:val="22"/>
+        </w:rPr>
+      </w:pPr>
+      <w:r>
+        <w:rPr>
+          <w:rFonts w:ascii="Times New Roman" w:hAnsi="Times New Roman" w:cs="Times New Roman"/>
+          <w:sz w:val="22"/>
+          <w:szCs w:val="22"/>
+        </w:rPr>
+        <w:t xml:space="preserve">Attribute terdapat pada class dan Attribute adalah ciri fisik yang nantinya </w:t>
+      </w:r>
+      <w:proofErr w:type="gramStart"/>
+      <w:r>
+        <w:rPr>
+          <w:rFonts w:ascii="Times New Roman" w:hAnsi="Times New Roman" w:cs="Times New Roman"/>
+          <w:sz w:val="22"/>
+          <w:szCs w:val="22"/>
+        </w:rPr>
+        <w:t>akan</w:t>
+      </w:r>
+      <w:proofErr w:type="gramEnd"/>
+      <w:r>
+        <w:rPr>
+          <w:rFonts w:ascii="Times New Roman" w:hAnsi="Times New Roman" w:cs="Times New Roman"/>
+          <w:sz w:val="22"/>
+          <w:szCs w:val="22"/>
+        </w:rPr>
+        <w:t xml:space="preserve"> diisi melalui inputan user, misalkan objek “mobil” memiliki attribute warna, pabrikan dll.</w:t>
+      </w:r>
+    </w:p>
+    <w:p>
+      <w:pPr>
+        <w:pStyle w:val="Default"/>
+        <w:ind w:left="720"/>
+        <w:jc w:val="both"/>
+        <w:rPr>
+          <w:rFonts w:ascii="Times New Roman" w:hAnsi="Times New Roman" w:cs="Times New Roman"/>
+          <w:sz w:val="22"/>
+          <w:szCs w:val="22"/>
+        </w:rPr>
+      </w:pPr>
+    </w:p>
+    <w:p>
+      <w:pPr>
+        <w:pStyle w:val="ListParagraph"/>
+        <w:jc w:val="both"/>
+        <w:rPr>
+          <w:rFonts w:ascii="Times New Roman" w:hAnsi="Times New Roman" w:cs="Times New Roman"/>
+        </w:rPr>
+      </w:pPr>
+      <w:r>
+        <w:rPr>
+          <w:rFonts w:ascii="Times New Roman" w:hAnsi="Times New Roman" w:cs="Times New Roman"/>
+          <w:bCs/>
+        </w:rPr>
+        <w:t>Behavior</w:t>
+      </w:r>
+      <w:r>
+        <w:rPr>
+          <w:rFonts w:ascii="Times New Roman" w:hAnsi="Times New Roman" w:cs="Times New Roman"/>
+        </w:rPr>
+        <w:t xml:space="preserve"> adalah tingkah laku yang dapat dilakukan oleh objek, behavior adalah kelakuan atau sifat dari Object seper</w:t>
+      </w:r>
+      <w:r>
+        <w:rPr>
+          <w:rFonts w:ascii="Times New Roman" w:hAnsi="Times New Roman" w:cs="Times New Roman"/>
+        </w:rPr>
+        <w:t xml:space="preserve">ti mobil bisa melaju, membelok, </w:t>
+      </w:r>
+      <w:r>
+        <w:rPr>
+          <w:rFonts w:ascii="Times New Roman" w:hAnsi="Times New Roman" w:cs="Times New Roman"/>
+        </w:rPr>
+        <w:t>membunyikan klakson dan lain sebagainya</w:t>
       </w:r>
     </w:p>
     <w:sectPr>
@@ -12394,6 +14163,95 @@
 <file path=word/numbering.xml><?xml version="1.0" encoding="utf-8"?>
 <w:numbering xmlns:wpc="http://schemas.microsoft.com/office/word/2010/wordprocessingCanvas" xmlns:mc="http://schemas.openxmlformats.org/markup-compatibility/2006" xmlns:o="urn:schemas-microsoft-com:office:office" xmlns:r="http://schemas.openxmlformats.org/officeDocument/2006/relationships" xmlns:m="http://schemas.openxmlformats.org/officeDocument/2006/math" xmlns:v="urn:schemas-microsoft-com:vml" xmlns:wp14="http://schemas.microsoft.com/office/word/2010/wordprocessingDrawing" xmlns:wp="http://schemas.openxmlformats.org/drawingml/2006/wordprocessingDrawing" xmlns:w10="urn:schemas-microsoft-com:office:word" xmlns:w="http://schemas.openxmlformats.org/wordprocessingml/2006/main" xmlns:w14="http://schemas.microsoft.com/office/word/2010/wordml" xmlns:w15="http://schemas.microsoft.com/office/word/2012/wordml" xmlns:wpg="http://schemas.microsoft.com/office/word/2010/wordprocessingGroup" xmlns:wpi="http://schemas.microsoft.com/office/word/2010/wordprocessingInk" xmlns:wne="http://schemas.microsoft.com/office/word/2006/wordml" xmlns:wps="http://schemas.microsoft.com/office/word/2010/wordprocessingShape" mc:Ignorable="w14 w15 wp14">
   <w:abstractNum w:abstractNumId="0">
+    <w:nsid w:val="10E30C3E"/>
+    <w:multiLevelType w:val="hybridMultilevel"/>
+    <w:tmpl w:val="C5F877C6"/>
+    <w:lvl w:ilvl="0" w:tplc="93BCF78E">
+      <w:start w:val="1"/>
+      <w:numFmt w:val="decimal"/>
+      <w:lvlText w:val="%1."/>
+      <w:lvlJc w:val="left"/>
+      <w:pPr>
+        <w:ind w:left="644" w:hanging="360"/>
+      </w:pPr>
+      <w:rPr>
+        <w:rFonts w:hint="default"/>
+      </w:rPr>
+    </w:lvl>
+    <w:lvl w:ilvl="1" w:tplc="04210019">
+      <w:start w:val="1"/>
+      <w:numFmt w:val="lowerLetter"/>
+      <w:lvlText w:val="%2."/>
+      <w:lvlJc w:val="left"/>
+      <w:pPr>
+        <w:ind w:left="1364" w:hanging="360"/>
+      </w:pPr>
+    </w:lvl>
+    <w:lvl w:ilvl="2" w:tplc="0421001B" w:tentative="1">
+      <w:start w:val="1"/>
+      <w:numFmt w:val="lowerRoman"/>
+      <w:lvlText w:val="%3."/>
+      <w:lvlJc w:val="right"/>
+      <w:pPr>
+        <w:ind w:left="2084" w:hanging="180"/>
+      </w:pPr>
+    </w:lvl>
+    <w:lvl w:ilvl="3" w:tplc="0421000F" w:tentative="1">
+      <w:start w:val="1"/>
+      <w:numFmt w:val="decimal"/>
+      <w:lvlText w:val="%4."/>
+      <w:lvlJc w:val="left"/>
+      <w:pPr>
+        <w:ind w:left="2804" w:hanging="360"/>
+      </w:pPr>
+    </w:lvl>
+    <w:lvl w:ilvl="4" w:tplc="04210019" w:tentative="1">
+      <w:start w:val="1"/>
+      <w:numFmt w:val="lowerLetter"/>
+      <w:lvlText w:val="%5."/>
+      <w:lvlJc w:val="left"/>
+      <w:pPr>
+        <w:ind w:left="3524" w:hanging="360"/>
+      </w:pPr>
+    </w:lvl>
+    <w:lvl w:ilvl="5" w:tplc="0421001B" w:tentative="1">
+      <w:start w:val="1"/>
+      <w:numFmt w:val="lowerRoman"/>
+      <w:lvlText w:val="%6."/>
+      <w:lvlJc w:val="right"/>
+      <w:pPr>
+        <w:ind w:left="4244" w:hanging="180"/>
+      </w:pPr>
+    </w:lvl>
+    <w:lvl w:ilvl="6" w:tplc="0421000F" w:tentative="1">
+      <w:start w:val="1"/>
+      <w:numFmt w:val="decimal"/>
+      <w:lvlText w:val="%7."/>
+      <w:lvlJc w:val="left"/>
+      <w:pPr>
+        <w:ind w:left="4964" w:hanging="360"/>
+      </w:pPr>
+    </w:lvl>
+    <w:lvl w:ilvl="7" w:tplc="04210019" w:tentative="1">
+      <w:start w:val="1"/>
+      <w:numFmt w:val="lowerLetter"/>
+      <w:lvlText w:val="%8."/>
+      <w:lvlJc w:val="left"/>
+      <w:pPr>
+        <w:ind w:left="5684" w:hanging="360"/>
+      </w:pPr>
+    </w:lvl>
+    <w:lvl w:ilvl="8" w:tplc="0421001B" w:tentative="1">
+      <w:start w:val="1"/>
+      <w:numFmt w:val="lowerRoman"/>
+      <w:lvlText w:val="%9."/>
+      <w:lvlJc w:val="right"/>
+      <w:pPr>
+        <w:ind w:left="6404" w:hanging="180"/>
+      </w:pPr>
+    </w:lvl>
+  </w:abstractNum>
+  <w:abstractNum w:abstractNumId="1">
     <w:nsid w:val="17084470"/>
     <w:multiLevelType w:val="hybridMultilevel"/>
     <w:tmpl w:val="FF70FB34"/>
@@ -12482,7 +14340,7 @@
       </w:pPr>
     </w:lvl>
   </w:abstractNum>
-  <w:abstractNum w:abstractNumId="1">
+  <w:abstractNum w:abstractNumId="2">
     <w:nsid w:val="1E6B1F82"/>
     <w:multiLevelType w:val="hybridMultilevel"/>
     <w:tmpl w:val="AC3E775E"/>
@@ -12571,7 +14429,7 @@
       </w:pPr>
     </w:lvl>
   </w:abstractNum>
-  <w:abstractNum w:abstractNumId="2">
+  <w:abstractNum w:abstractNumId="3">
     <w:nsid w:val="28B737AD"/>
     <w:multiLevelType w:val="hybridMultilevel"/>
     <w:tmpl w:val="9790F698"/>
@@ -12684,7 +14542,7 @@
       </w:rPr>
     </w:lvl>
   </w:abstractNum>
-  <w:abstractNum w:abstractNumId="3">
+  <w:abstractNum w:abstractNumId="4">
     <w:nsid w:val="2D4A3D0E"/>
     <w:multiLevelType w:val="hybridMultilevel"/>
     <w:tmpl w:val="C4DCB852"/>
@@ -12773,7 +14631,7 @@
       </w:pPr>
     </w:lvl>
   </w:abstractNum>
-  <w:abstractNum w:abstractNumId="4">
+  <w:abstractNum w:abstractNumId="5">
     <w:nsid w:val="305C7975"/>
     <w:multiLevelType w:val="hybridMultilevel"/>
     <w:tmpl w:val="C4DCB852"/>
@@ -12862,7 +14720,7 @@
       </w:pPr>
     </w:lvl>
   </w:abstractNum>
-  <w:abstractNum w:abstractNumId="5">
+  <w:abstractNum w:abstractNumId="6">
     <w:nsid w:val="357165ED"/>
     <w:multiLevelType w:val="hybridMultilevel"/>
     <w:tmpl w:val="FF7CC92E"/>
@@ -12975,7 +14833,7 @@
       </w:rPr>
     </w:lvl>
   </w:abstractNum>
-  <w:abstractNum w:abstractNumId="6">
+  <w:abstractNum w:abstractNumId="7">
     <w:nsid w:val="41505A39"/>
     <w:multiLevelType w:val="hybridMultilevel"/>
     <w:tmpl w:val="96FE071E"/>
@@ -13088,7 +14946,7 @@
       </w:rPr>
     </w:lvl>
   </w:abstractNum>
-  <w:abstractNum w:abstractNumId="7">
+  <w:abstractNum w:abstractNumId="8">
     <w:nsid w:val="49267E37"/>
     <w:multiLevelType w:val="hybridMultilevel"/>
     <w:tmpl w:val="66ECE858"/>
@@ -13177,7 +15035,7 @@
       </w:pPr>
     </w:lvl>
   </w:abstractNum>
-  <w:abstractNum w:abstractNumId="8">
+  <w:abstractNum w:abstractNumId="9">
     <w:nsid w:val="4BE97A1F"/>
     <w:multiLevelType w:val="hybridMultilevel"/>
     <w:tmpl w:val="B790C212"/>
@@ -13266,7 +15124,96 @@
       </w:pPr>
     </w:lvl>
   </w:abstractNum>
-  <w:abstractNum w:abstractNumId="9">
+  <w:abstractNum w:abstractNumId="10">
+    <w:nsid w:val="4EEE4525"/>
+    <w:multiLevelType w:val="hybridMultilevel"/>
+    <w:tmpl w:val="4FFCDBDE"/>
+    <w:lvl w:ilvl="0" w:tplc="0409000F">
+      <w:start w:val="1"/>
+      <w:numFmt w:val="decimal"/>
+      <w:lvlText w:val="%1."/>
+      <w:lvlJc w:val="left"/>
+      <w:pPr>
+        <w:ind w:left="720" w:hanging="360"/>
+      </w:pPr>
+      <w:rPr>
+        <w:rFonts w:hint="default"/>
+      </w:rPr>
+    </w:lvl>
+    <w:lvl w:ilvl="1" w:tplc="04090019" w:tentative="1">
+      <w:start w:val="1"/>
+      <w:numFmt w:val="lowerLetter"/>
+      <w:lvlText w:val="%2."/>
+      <w:lvlJc w:val="left"/>
+      <w:pPr>
+        <w:ind w:left="1440" w:hanging="360"/>
+      </w:pPr>
+    </w:lvl>
+    <w:lvl w:ilvl="2" w:tplc="0409001B" w:tentative="1">
+      <w:start w:val="1"/>
+      <w:numFmt w:val="lowerRoman"/>
+      <w:lvlText w:val="%3."/>
+      <w:lvlJc w:val="right"/>
+      <w:pPr>
+        <w:ind w:left="2160" w:hanging="180"/>
+      </w:pPr>
+    </w:lvl>
+    <w:lvl w:ilvl="3" w:tplc="0409000F" w:tentative="1">
+      <w:start w:val="1"/>
+      <w:numFmt w:val="decimal"/>
+      <w:lvlText w:val="%4."/>
+      <w:lvlJc w:val="left"/>
+      <w:pPr>
+        <w:ind w:left="2880" w:hanging="360"/>
+      </w:pPr>
+    </w:lvl>
+    <w:lvl w:ilvl="4" w:tplc="04090019" w:tentative="1">
+      <w:start w:val="1"/>
+      <w:numFmt w:val="lowerLetter"/>
+      <w:lvlText w:val="%5."/>
+      <w:lvlJc w:val="left"/>
+      <w:pPr>
+        <w:ind w:left="3600" w:hanging="360"/>
+      </w:pPr>
+    </w:lvl>
+    <w:lvl w:ilvl="5" w:tplc="0409001B" w:tentative="1">
+      <w:start w:val="1"/>
+      <w:numFmt w:val="lowerRoman"/>
+      <w:lvlText w:val="%6."/>
+      <w:lvlJc w:val="right"/>
+      <w:pPr>
+        <w:ind w:left="4320" w:hanging="180"/>
+      </w:pPr>
+    </w:lvl>
+    <w:lvl w:ilvl="6" w:tplc="0409000F" w:tentative="1">
+      <w:start w:val="1"/>
+      <w:numFmt w:val="decimal"/>
+      <w:lvlText w:val="%7."/>
+      <w:lvlJc w:val="left"/>
+      <w:pPr>
+        <w:ind w:left="5040" w:hanging="360"/>
+      </w:pPr>
+    </w:lvl>
+    <w:lvl w:ilvl="7" w:tplc="04090019" w:tentative="1">
+      <w:start w:val="1"/>
+      <w:numFmt w:val="lowerLetter"/>
+      <w:lvlText w:val="%8."/>
+      <w:lvlJc w:val="left"/>
+      <w:pPr>
+        <w:ind w:left="5760" w:hanging="360"/>
+      </w:pPr>
+    </w:lvl>
+    <w:lvl w:ilvl="8" w:tplc="0409001B" w:tentative="1">
+      <w:start w:val="1"/>
+      <w:numFmt w:val="lowerRoman"/>
+      <w:lvlText w:val="%9."/>
+      <w:lvlJc w:val="right"/>
+      <w:pPr>
+        <w:ind w:left="6480" w:hanging="180"/>
+      </w:pPr>
+    </w:lvl>
+  </w:abstractNum>
+  <w:abstractNum w:abstractNumId="11">
     <w:nsid w:val="54673661"/>
     <w:multiLevelType w:val="hybridMultilevel"/>
     <w:tmpl w:val="3F12E4F0"/>
@@ -13355,7 +15302,7 @@
       </w:pPr>
     </w:lvl>
   </w:abstractNum>
-  <w:abstractNum w:abstractNumId="10">
+  <w:abstractNum w:abstractNumId="12">
     <w:nsid w:val="58336956"/>
     <w:multiLevelType w:val="hybridMultilevel"/>
     <w:tmpl w:val="5DE6A11A"/>
@@ -13468,7 +15415,7 @@
       </w:rPr>
     </w:lvl>
   </w:abstractNum>
-  <w:abstractNum w:abstractNumId="11">
+  <w:abstractNum w:abstractNumId="13">
     <w:nsid w:val="623A1002"/>
     <w:multiLevelType w:val="hybridMultilevel"/>
     <w:tmpl w:val="15D25A88"/>
@@ -13557,7 +15504,7 @@
       </w:pPr>
     </w:lvl>
   </w:abstractNum>
-  <w:abstractNum w:abstractNumId="12">
+  <w:abstractNum w:abstractNumId="14">
     <w:nsid w:val="643048E2"/>
     <w:multiLevelType w:val="hybridMultilevel"/>
     <w:tmpl w:val="C4DCB852"/>
@@ -13646,7 +15593,7 @@
       </w:pPr>
     </w:lvl>
   </w:abstractNum>
-  <w:abstractNum w:abstractNumId="13">
+  <w:abstractNum w:abstractNumId="15">
     <w:nsid w:val="64A2632A"/>
     <w:multiLevelType w:val="hybridMultilevel"/>
     <w:tmpl w:val="61B26A08"/>
@@ -13735,7 +15682,7 @@
       </w:pPr>
     </w:lvl>
   </w:abstractNum>
-  <w:abstractNum w:abstractNumId="14">
+  <w:abstractNum w:abstractNumId="16">
     <w:nsid w:val="6652306B"/>
     <w:multiLevelType w:val="hybridMultilevel"/>
     <w:tmpl w:val="987C47BE"/>
@@ -13824,7 +15771,7 @@
       </w:pPr>
     </w:lvl>
   </w:abstractNum>
-  <w:abstractNum w:abstractNumId="15">
+  <w:abstractNum w:abstractNumId="17">
     <w:nsid w:val="6CD91850"/>
     <w:multiLevelType w:val="hybridMultilevel"/>
     <w:tmpl w:val="68F040C4"/>
@@ -13913,7 +15860,7 @@
       </w:pPr>
     </w:lvl>
   </w:abstractNum>
-  <w:abstractNum w:abstractNumId="16">
+  <w:abstractNum w:abstractNumId="18">
     <w:nsid w:val="6E2B2841"/>
     <w:multiLevelType w:val="hybridMultilevel"/>
     <w:tmpl w:val="DA56D65E"/>
@@ -14025,7 +15972,7 @@
       </w:rPr>
     </w:lvl>
   </w:abstractNum>
-  <w:abstractNum w:abstractNumId="17">
+  <w:abstractNum w:abstractNumId="19">
     <w:nsid w:val="71727BA1"/>
     <w:multiLevelType w:val="hybridMultilevel"/>
     <w:tmpl w:val="D602B508"/>
@@ -14138,7 +16085,7 @@
       </w:rPr>
     </w:lvl>
   </w:abstractNum>
-  <w:abstractNum w:abstractNumId="18">
+  <w:abstractNum w:abstractNumId="20">
     <w:nsid w:val="74B47F7B"/>
     <w:multiLevelType w:val="hybridMultilevel"/>
     <w:tmpl w:val="3A120CBC"/>
@@ -14227,7 +16174,7 @@
       </w:pPr>
     </w:lvl>
   </w:abstractNum>
-  <w:abstractNum w:abstractNumId="19">
+  <w:abstractNum w:abstractNumId="21">
     <w:nsid w:val="78BE6127"/>
     <w:multiLevelType w:val="hybridMultilevel"/>
     <w:tmpl w:val="E4485F86"/>
@@ -14316,7 +16263,7 @@
       </w:pPr>
     </w:lvl>
   </w:abstractNum>
-  <w:abstractNum w:abstractNumId="20">
+  <w:abstractNum w:abstractNumId="22">
     <w:nsid w:val="7BC202AA"/>
     <w:multiLevelType w:val="hybridMultilevel"/>
     <w:tmpl w:val="F3DE4192"/>
@@ -14405,7 +16352,7 @@
       </w:pPr>
     </w:lvl>
   </w:abstractNum>
-  <w:abstractNum w:abstractNumId="21">
+  <w:abstractNum w:abstractNumId="23">
     <w:nsid w:val="7CDE2BCA"/>
     <w:multiLevelType w:val="hybridMultilevel"/>
     <w:tmpl w:val="59F45118"/>
@@ -14494,7 +16441,7 @@
       </w:pPr>
     </w:lvl>
   </w:abstractNum>
-  <w:abstractNum w:abstractNumId="22">
+  <w:abstractNum w:abstractNumId="24">
     <w:nsid w:val="7F99578C"/>
     <w:multiLevelType w:val="hybridMultilevel"/>
     <w:tmpl w:val="25EC3F7C"/>
@@ -14584,72 +16531,78 @@
     </w:lvl>
   </w:abstractNum>
   <w:num w:numId="1">
+    <w:abstractNumId w:val="16"/>
+  </w:num>
+  <w:num w:numId="2">
+    <w:abstractNumId w:val="2"/>
+  </w:num>
+  <w:num w:numId="3">
+    <w:abstractNumId w:val="13"/>
+  </w:num>
+  <w:num w:numId="4">
+    <w:abstractNumId w:val="3"/>
+  </w:num>
+  <w:num w:numId="5">
+    <w:abstractNumId w:val="19"/>
+  </w:num>
+  <w:num w:numId="6">
+    <w:abstractNumId w:val="6"/>
+  </w:num>
+  <w:num w:numId="7">
+    <w:abstractNumId w:val="7"/>
+  </w:num>
+  <w:num w:numId="8">
     <w:abstractNumId w:val="14"/>
   </w:num>
-  <w:num w:numId="2">
+  <w:num w:numId="9">
+    <w:abstractNumId w:val="8"/>
+  </w:num>
+  <w:num w:numId="10">
+    <w:abstractNumId w:val="20"/>
+  </w:num>
+  <w:num w:numId="11">
+    <w:abstractNumId w:val="17"/>
+  </w:num>
+  <w:num w:numId="12">
+    <w:abstractNumId w:val="24"/>
+  </w:num>
+  <w:num w:numId="13">
+    <w:abstractNumId w:val="11"/>
+  </w:num>
+  <w:num w:numId="14">
+    <w:abstractNumId w:val="23"/>
+  </w:num>
+  <w:num w:numId="15">
+    <w:abstractNumId w:val="4"/>
+  </w:num>
+  <w:num w:numId="16">
+    <w:abstractNumId w:val="5"/>
+  </w:num>
+  <w:num w:numId="17">
     <w:abstractNumId w:val="1"/>
   </w:num>
-  <w:num w:numId="3">
-    <w:abstractNumId w:val="11"/>
+  <w:num w:numId="18">
+    <w:abstractNumId w:val="9"/>
   </w:num>
-  <w:num w:numId="4">
-    <w:abstractNumId w:val="2"/>
+  <w:num w:numId="19">
+    <w:abstractNumId w:val="18"/>
   </w:num>
-  <w:num w:numId="5">
-    <w:abstractNumId w:val="17"/>
+  <w:num w:numId="20">
+    <w:abstractNumId w:val="21"/>
   </w:num>
-  <w:num w:numId="6">
-    <w:abstractNumId w:val="5"/>
+  <w:num w:numId="21">
+    <w:abstractNumId w:val="22"/>
   </w:num>
-  <w:num w:numId="7">
-    <w:abstractNumId w:val="6"/>
+  <w:num w:numId="22">
+    <w:abstractNumId w:val="15"/>
   </w:num>
-  <w:num w:numId="8">
+  <w:num w:numId="23">
     <w:abstractNumId w:val="12"/>
   </w:num>
-  <w:num w:numId="9">
-    <w:abstractNumId w:val="7"/>
-  </w:num>
-  <w:num w:numId="10">
-    <w:abstractNumId w:val="18"/>
-  </w:num>
-  <w:num w:numId="11">
-    <w:abstractNumId w:val="15"/>
-  </w:num>
-  <w:num w:numId="12">
-    <w:abstractNumId w:val="22"/>
-  </w:num>
-  <w:num w:numId="13">
-    <w:abstractNumId w:val="9"/>
-  </w:num>
-  <w:num w:numId="14">
-    <w:abstractNumId w:val="21"/>
-  </w:num>
-  <w:num w:numId="15">
-    <w:abstractNumId w:val="3"/>
-  </w:num>
-  <w:num w:numId="16">
-    <w:abstractNumId w:val="4"/>
-  </w:num>
-  <w:num w:numId="17">
+  <w:num w:numId="24">
     <w:abstractNumId w:val="0"/>
   </w:num>
-  <w:num w:numId="18">
-    <w:abstractNumId w:val="8"/>
-  </w:num>
-  <w:num w:numId="19">
-    <w:abstractNumId w:val="16"/>
-  </w:num>
-  <w:num w:numId="20">
-    <w:abstractNumId w:val="19"/>
-  </w:num>
-  <w:num w:numId="21">
-    <w:abstractNumId w:val="20"/>
-  </w:num>
-  <w:num w:numId="22">
-    <w:abstractNumId w:val="13"/>
-  </w:num>
-  <w:num w:numId="23">
+  <w:num w:numId="25">
     <w:abstractNumId w:val="10"/>
   </w:num>
 </w:numbering>

</xml_diff>